<commit_message>
Add app and database version print
</commit_message>
<xml_diff>
--- a/szakdolgozat.docx
+++ b/szakdolgozat.docx
@@ -1,6 +1,6 @@
 
 <file path=word/document.xml><?xml version="1.0" encoding="utf-8"?>
-<w:document xmlns:wpc="http://schemas.microsoft.com/office/word/2010/wordprocessingCanvas" xmlns:cx="http://schemas.microsoft.com/office/drawing/2014/chartex" xmlns:cx1="http://schemas.microsoft.com/office/drawing/2015/9/8/chartex" xmlns:cx2="http://schemas.microsoft.com/office/drawing/2015/10/21/chartex" xmlns:cx3="http://schemas.microsoft.com/office/drawing/2016/5/9/chartex" xmlns:cx4="http://schemas.microsoft.com/office/drawing/2016/5/10/chartex" xmlns:cx5="http://schemas.microsoft.com/office/drawing/2016/5/11/chartex" xmlns:cx6="http://schemas.microsoft.com/office/drawing/2016/5/12/chartex" xmlns:cx7="http://schemas.microsoft.com/office/drawing/2016/5/13/chartex" xmlns:cx8="http://schemas.microsoft.com/office/drawing/2016/5/14/chartex" xmlns:mc="http://schemas.openxmlformats.org/markup-compatibility/2006" xmlns:aink="http://schemas.microsoft.com/office/drawing/2016/ink" xmlns:am3d="http://schemas.microsoft.com/office/drawing/2017/model3d" xmlns:o="urn:schemas-microsoft-com:office:office" xmlns:r="http://schemas.openxmlformats.org/officeDocument/2006/relationships" xmlns:m="http://schemas.openxmlformats.org/officeDocument/2006/math" xmlns:v="urn:schemas-microsoft-com:vml" xmlns:wp14="http://schemas.microsoft.com/office/word/2010/wordprocessingDrawing" xmlns:wp="http://schemas.openxmlformats.org/drawingml/2006/wordprocessingDrawing" xmlns:w10="urn:schemas-microsoft-com:office:word" xmlns:w="http://schemas.openxmlformats.org/wordprocessingml/2006/main" xmlns:w14="http://schemas.microsoft.com/office/word/2010/wordml" xmlns:w15="http://schemas.microsoft.com/office/word/2012/wordml" xmlns:w16cex="http://schemas.microsoft.com/office/word/2018/wordml/cex" xmlns:w16cid="http://schemas.microsoft.com/office/word/2016/wordml/cid" xmlns:w16="http://schemas.microsoft.com/office/word/2018/wordml" xmlns:w16sdtdh="http://schemas.microsoft.com/office/word/2020/wordml/sdtdatahash" xmlns:w16se="http://schemas.microsoft.com/office/word/2015/wordml/symex" xmlns:wpg="http://schemas.microsoft.com/office/word/2010/wordprocessingGroup" xmlns:wpi="http://schemas.microsoft.com/office/word/2010/wordprocessingInk" xmlns:wne="http://schemas.microsoft.com/office/word/2006/wordml" xmlns:wps="http://schemas.microsoft.com/office/word/2010/wordprocessingShape" mc:Ignorable="w14 w15 w16se w16cid w16 w16cex w16sdtdh wp14">
+<w:document xmlns:wpc="http://schemas.microsoft.com/office/word/2010/wordprocessingCanvas" xmlns:cx="http://schemas.microsoft.com/office/drawing/2014/chartex" xmlns:cx1="http://schemas.microsoft.com/office/drawing/2015/9/8/chartex" xmlns:cx2="http://schemas.microsoft.com/office/drawing/2015/10/21/chartex" xmlns:cx3="http://schemas.microsoft.com/office/drawing/2016/5/9/chartex" xmlns:cx4="http://schemas.microsoft.com/office/drawing/2016/5/10/chartex" xmlns:cx5="http://schemas.microsoft.com/office/drawing/2016/5/11/chartex" xmlns:cx6="http://schemas.microsoft.com/office/drawing/2016/5/12/chartex" xmlns:cx7="http://schemas.microsoft.com/office/drawing/2016/5/13/chartex" xmlns:cx8="http://schemas.microsoft.com/office/drawing/2016/5/14/chartex" xmlns:mc="http://schemas.openxmlformats.org/markup-compatibility/2006" xmlns:aink="http://schemas.microsoft.com/office/drawing/2016/ink" xmlns:am3d="http://schemas.microsoft.com/office/drawing/2017/model3d" xmlns:o="urn:schemas-microsoft-com:office:office" xmlns:oel="http://schemas.microsoft.com/office/2019/extlst" xmlns:r="http://schemas.openxmlformats.org/officeDocument/2006/relationships" xmlns:m="http://schemas.openxmlformats.org/officeDocument/2006/math" xmlns:v="urn:schemas-microsoft-com:vml" xmlns:wp14="http://schemas.microsoft.com/office/word/2010/wordprocessingDrawing" xmlns:wp="http://schemas.openxmlformats.org/drawingml/2006/wordprocessingDrawing" xmlns:w10="urn:schemas-microsoft-com:office:word" xmlns:w="http://schemas.openxmlformats.org/wordprocessingml/2006/main" xmlns:w14="http://schemas.microsoft.com/office/word/2010/wordml" xmlns:w15="http://schemas.microsoft.com/office/word/2012/wordml" xmlns:w16cex="http://schemas.microsoft.com/office/word/2018/wordml/cex" xmlns:w16cid="http://schemas.microsoft.com/office/word/2016/wordml/cid" xmlns:w16="http://schemas.microsoft.com/office/word/2018/wordml" xmlns:w16sdtdh="http://schemas.microsoft.com/office/word/2020/wordml/sdtdatahash" xmlns:w16se="http://schemas.microsoft.com/office/word/2015/wordml/symex" xmlns:wpg="http://schemas.microsoft.com/office/word/2010/wordprocessingGroup" xmlns:wpi="http://schemas.microsoft.com/office/word/2010/wordprocessingInk" xmlns:wne="http://schemas.microsoft.com/office/word/2006/wordml" xmlns:wps="http://schemas.microsoft.com/office/word/2010/wordprocessingShape" mc:Ignorable="w14 w15 w16se w16cid w16 w16cex w16sdtdh wp14">
   <w:body>
     <w:p>
       <w:pPr>
@@ -141,14 +141,12 @@
           <w:rFonts w:eastAsia="Times New Roman"/>
         </w:rPr>
       </w:pPr>
-      <w:proofErr w:type="spellStart"/>
       <w:r>
         <w:rPr>
           <w:rFonts w:eastAsia="Times New Roman"/>
         </w:rPr>
         <w:t>ConjúgaMe</w:t>
       </w:r>
-      <w:proofErr w:type="spellEnd"/>
       <w:r>
         <w:rPr>
           <w:rFonts w:eastAsia="Times New Roman"/>
@@ -336,15 +334,7 @@
               <w:t>p</w:t>
             </w:r>
             <w:r>
-              <w:t xml:space="preserve">rogramtervező informatikus </w:t>
-            </w:r>
-            <w:proofErr w:type="spellStart"/>
-            <w:r>
-              <w:t>BSc</w:t>
-            </w:r>
-            <w:proofErr w:type="spellEnd"/>
-            <w:r>
-              <w:t>.</w:t>
+              <w:t>rogramtervező informatikus BSc.</w:t>
             </w:r>
           </w:p>
         </w:tc>
@@ -4254,15 +4244,7 @@
         <w:t>gyakorló alkalmazás beszerzésével</w:t>
       </w:r>
       <w:r>
-        <w:t xml:space="preserve"> szerettem volna orvosolni, de a főbb app </w:t>
-      </w:r>
-      <w:proofErr w:type="spellStart"/>
-      <w:r>
-        <w:t>store</w:t>
-      </w:r>
-      <w:proofErr w:type="spellEnd"/>
-      <w:r>
-        <w:t>-ok kínálatai csak fizetős szolgáltatásokat soroltak fel</w:t>
+        <w:t xml:space="preserve"> szerettem volna orvosolni, de a főbb app store-ok kínálatai csak fizetős szolgáltatásokat soroltak fel</w:t>
       </w:r>
       <w:r>
         <w:t>.</w:t>
@@ -4350,23 +4332,7 @@
           <w:i/>
           <w:iCs/>
         </w:rPr>
-        <w:t>¡</w:t>
-      </w:r>
-      <w:proofErr w:type="spellStart"/>
-      <w:r>
-        <w:rPr>
-          <w:i/>
-          <w:iCs/>
-        </w:rPr>
-        <w:t>ConjúgaMe</w:t>
-      </w:r>
-      <w:proofErr w:type="spellEnd"/>
-      <w:r>
-        <w:rPr>
-          <w:i/>
-          <w:iCs/>
-        </w:rPr>
-        <w:t>!</w:t>
+        <w:t>¡ConjúgaMe!</w:t>
       </w:r>
       <w:r>
         <w:t xml:space="preserve"> névre keresztelt első komolyabb hangvételű</w:t>
@@ -4407,15 +4373,7 @@
         <w:t xml:space="preserve">a pontos időt </w:t>
       </w:r>
       <w:r>
-        <w:t xml:space="preserve">elfelejteni, de emlékeim szerint pár nap telt el a szakdolgozati témabejelentőm leadása után, amikor felfedeztem a </w:t>
-      </w:r>
-      <w:proofErr w:type="spellStart"/>
-      <w:r>
-        <w:t>SpanishDict</w:t>
-      </w:r>
-      <w:proofErr w:type="spellEnd"/>
-      <w:r>
-        <w:t xml:space="preserve"> névre hallgató angol nyelvű weboldalt. </w:t>
+        <w:t xml:space="preserve">elfelejteni, de emlékeim szerint pár nap telt el a szakdolgozati témabejelentőm leadása után, amikor felfedeztem a SpanishDict névre hallgató angol nyelvű weboldalt. </w:t>
       </w:r>
       <w:r>
         <w:t xml:space="preserve">Az egyik legfontosabb tulajdonságát az oldalnak már a neve is sugallja: kizárólag a spanyol nyelv fejlesztésével foglalkozik, a lehető legsokrétűbb módszereket és feladatötleteket bevetve. </w:t>
@@ -4555,15 +4513,7 @@
     </w:p>
     <w:p>
       <w:r>
-        <w:t xml:space="preserve">A </w:t>
-      </w:r>
-      <w:proofErr w:type="spellStart"/>
-      <w:r>
-        <w:t>SpanishDict</w:t>
-      </w:r>
-      <w:proofErr w:type="spellEnd"/>
-      <w:r>
-        <w:t xml:space="preserve">, bár feltételezem, hogy </w:t>
+        <w:t xml:space="preserve">A SpanishDict, bár feltételezem, hogy </w:t>
       </w:r>
       <w:r>
         <w:t xml:space="preserve">globálisan </w:t>
@@ -4790,15 +4740,7 @@
     </w:p>
     <w:p>
       <w:r>
-        <w:t xml:space="preserve">Egy további egyértelmű különbség is felbukkan a két felület összehasonlításakor. Míg a </w:t>
-      </w:r>
-      <w:proofErr w:type="spellStart"/>
-      <w:r>
-        <w:t>SpanishDict</w:t>
-      </w:r>
-      <w:proofErr w:type="spellEnd"/>
-      <w:r>
-        <w:t xml:space="preserve"> egyszerre egy megoldást vár, azaz </w:t>
+        <w:t xml:space="preserve">Egy további egyértelmű különbség is felbukkan a két felület összehasonlításakor. Míg a SpanishDict egyszerre egy megoldást vár, azaz </w:t>
       </w:r>
       <w:r>
         <w:lastRenderedPageBreak/>
@@ -4809,7 +4751,7 @@
           <w:noProof/>
         </w:rPr>
         <w:drawing>
-          <wp:anchor distT="0" distB="0" distL="114300" distR="114300" simplePos="0" relativeHeight="251632640" behindDoc="0" locked="0" layoutInCell="1" allowOverlap="1" wp14:anchorId="20652B67" wp14:editId="6EA134CC">
+          <wp:anchor distT="0" distB="0" distL="114300" distR="114300" simplePos="0" relativeHeight="251622400" behindDoc="0" locked="0" layoutInCell="1" allowOverlap="1" wp14:anchorId="20652B67" wp14:editId="6EA134CC">
             <wp:simplePos x="0" y="0"/>
             <wp:positionH relativeFrom="margin">
               <wp:align>center</wp:align>
@@ -4865,13 +4807,8 @@
           </wp:anchor>
         </w:drawing>
       </w:r>
-      <w:proofErr w:type="spellStart"/>
-      <w:r>
-        <w:t>ConjugaMe</w:t>
-      </w:r>
-      <w:proofErr w:type="spellEnd"/>
-      <w:r>
-        <w:t xml:space="preserve">-ben a feladatonként elvárt megoldások száma bővíthető akár az </w:t>
+      <w:r>
+        <w:t xml:space="preserve">ConjugaMe-ben a feladatonként elvárt megoldások száma bővíthető akár az </w:t>
       </w:r>
       <w:r>
         <w:rPr>
@@ -4893,27 +4830,14 @@
                       <w:sz w:val="24"/>
                     </w:rPr>
                   </w:pPr>
-                  <w:r>
-                    <w:fldChar w:fldCharType="begin"/>
-                  </w:r>
-                  <w:r>
-                    <w:instrText xml:space="preserve"> SEQ ábra \* ARABIC </w:instrText>
-                  </w:r>
-                  <w:r>
-                    <w:fldChar w:fldCharType="separate"/>
-                  </w:r>
-                  <w:r>
-                    <w:rPr>
-                      <w:noProof/>
-                    </w:rPr>
-                    <w:t>1</w:t>
-                  </w:r>
-                  <w:r>
-                    <w:rPr>
-                      <w:noProof/>
-                    </w:rPr>
-                    <w:fldChar w:fldCharType="end"/>
-                  </w:r>
+                  <w:fldSimple w:instr=" SEQ ábra \* ARABIC ">
+                    <w:r>
+                      <w:rPr>
+                        <w:noProof/>
+                      </w:rPr>
+                      <w:t>1</w:t>
+                    </w:r>
+                  </w:fldSimple>
                   <w:r>
                     <w:t>. ábra: egy példa a '</w:t>
                   </w:r>
@@ -4937,7 +4861,7 @@
           <w:noProof/>
         </w:rPr>
         <w:drawing>
-          <wp:anchor distT="0" distB="0" distL="114300" distR="114300" simplePos="0" relativeHeight="251629568" behindDoc="0" locked="0" layoutInCell="1" allowOverlap="1" wp14:anchorId="4FD171A9" wp14:editId="39737989">
+          <wp:anchor distT="0" distB="0" distL="114300" distR="114300" simplePos="0" relativeHeight="251619328" behindDoc="0" locked="0" layoutInCell="1" allowOverlap="1" wp14:anchorId="4FD171A9" wp14:editId="39737989">
             <wp:simplePos x="0" y="0"/>
             <wp:positionH relativeFrom="margin">
               <wp:align>center</wp:align>
@@ -5010,24 +4934,14 @@
       <w:r>
         <w:t xml:space="preserve">Ez elsőre a túlzott morfémaismétlés és felesleges billentyűleütések érzetét is keltheti a felhasználóban. Sajnos erre a problémára nincs még kiforrott ellenérvem, vagy </w:t>
       </w:r>
-      <w:proofErr w:type="spellStart"/>
       <w:r>
         <w:t>sta</w:t>
       </w:r>
       <w:r>
         <w:t>te</w:t>
       </w:r>
-      <w:proofErr w:type="spellEnd"/>
-      <w:r>
-        <w:t>-of-</w:t>
-      </w:r>
-      <w:proofErr w:type="spellStart"/>
-      <w:r>
-        <w:t>the</w:t>
-      </w:r>
-      <w:proofErr w:type="spellEnd"/>
-      <w:r>
-        <w:t>-art megoldási javaslatom (viszont</w:t>
+      <w:r>
+        <w:t>-of-the-art megoldási javaslatom (viszont</w:t>
       </w:r>
       <w:r>
         <w:t xml:space="preserve"> </w:t>
@@ -5045,15 +4959,7 @@
         <w:t>a felhasználó bármikor a</w:t>
       </w:r>
       <w:r>
-        <w:t xml:space="preserve"> </w:t>
-      </w:r>
-      <w:proofErr w:type="spellStart"/>
-      <w:r>
-        <w:t>SpanishDict</w:t>
-      </w:r>
-      <w:proofErr w:type="spellEnd"/>
-      <w:r>
-        <w:t xml:space="preserve"> felületéhez hasonló</w:t>
+        <w:t xml:space="preserve"> SpanishDict felületéhez hasonló</w:t>
       </w:r>
       <w:r>
         <w:t>ra módosíthatja a kvízjátékot</w:t>
@@ -5109,23 +5015,7 @@
         <w:t>ségben.</w:t>
       </w:r>
       <w:r>
-        <w:t xml:space="preserve"> Ez magába foglalja majd a telepítőcsomag tartalmazta </w:t>
-      </w:r>
-      <w:proofErr w:type="spellStart"/>
-      <w:r>
-        <w:t>executable</w:t>
-      </w:r>
-      <w:proofErr w:type="spellEnd"/>
-      <w:r>
-        <w:t xml:space="preserve"> alatti osztályokat és </w:t>
-      </w:r>
-      <w:proofErr w:type="spellStart"/>
-      <w:r>
-        <w:t>dependenciákat</w:t>
-      </w:r>
-      <w:proofErr w:type="spellEnd"/>
-      <w:r>
-        <w:t>, az online és offline adatbázisokban tárolt táblákat és lekérdezéseiket, valamint a konfigurációs fájlokat. Ha szakmailag titulálnom kellene azt a szekciót, kellő önreflexióval az „izgalmas erőlködés” szópárt választanám.</w:t>
+        <w:t xml:space="preserve"> Ez magába foglalja majd a telepítőcsomag tartalmazta executable alatti osztályokat és dependenciákat, az online és offline adatbázisokban tárolt táblákat és lekérdezéseiket, valamint a konfigurációs fájlokat. Ha szakmailag titulálnom kellene azt a szekciót, kellő önreflexióval az „izgalmas erőlködés” szópárt választanám.</w:t>
       </w:r>
     </w:p>
     <w:p>
@@ -5203,27 +5093,14 @@
       <w:pPr>
         <w:pStyle w:val="Kpalrs"/>
       </w:pPr>
-      <w:r>
-        <w:fldChar w:fldCharType="begin"/>
-      </w:r>
-      <w:r>
-        <w:instrText xml:space="preserve"> SEQ ábra \* ARABIC </w:instrText>
-      </w:r>
-      <w:r>
-        <w:fldChar w:fldCharType="separate"/>
-      </w:r>
-      <w:r>
-        <w:rPr>
-          <w:noProof/>
-        </w:rPr>
-        <w:t>2</w:t>
-      </w:r>
-      <w:r>
-        <w:rPr>
-          <w:noProof/>
-        </w:rPr>
-        <w:fldChar w:fldCharType="end"/>
-      </w:r>
+      <w:fldSimple w:instr=" SEQ ábra \* ARABIC ">
+        <w:r>
+          <w:rPr>
+            <w:noProof/>
+          </w:rPr>
+          <w:t>2</w:t>
+        </w:r>
+      </w:fldSimple>
       <w:r>
         <w:t>. ábra</w:t>
       </w:r>
@@ -5236,15 +5113,7 @@
     </w:p>
     <w:p>
       <w:r>
-        <w:t xml:space="preserve">A </w:t>
-      </w:r>
-      <w:proofErr w:type="spellStart"/>
-      <w:r>
-        <w:t>ConjúgaMe</w:t>
-      </w:r>
-      <w:proofErr w:type="spellEnd"/>
-      <w:r>
-        <w:t xml:space="preserve"> egy kisméretű, </w:t>
+        <w:t xml:space="preserve">A ConjúgaMe egy kisméretű, </w:t>
       </w:r>
       <w:r>
         <w:t xml:space="preserve">egyszerű, letisztult felületű asztali alkalmazás. </w:t>
@@ -5277,7 +5146,6 @@
       <w:r>
         <w:t>a hordozható (</w:t>
       </w:r>
-      <w:proofErr w:type="spellStart"/>
       <w:r>
         <w:rPr>
           <w:i/>
@@ -5285,7 +5153,6 @@
         </w:rPr>
         <w:t>portable</w:t>
       </w:r>
-      <w:proofErr w:type="spellEnd"/>
       <w:r>
         <w:t xml:space="preserve">), illetve </w:t>
       </w:r>
@@ -5355,15 +5222,7 @@
         </w:numPr>
       </w:pPr>
       <w:r>
-        <w:t xml:space="preserve">CPU: legalább 1.0 </w:t>
-      </w:r>
-      <w:proofErr w:type="spellStart"/>
-      <w:r>
-        <w:t>GhZ</w:t>
-      </w:r>
-      <w:proofErr w:type="spellEnd"/>
-      <w:r>
-        <w:t>, X86-os család</w:t>
+        <w:t>CPU: legalább 1.0 GhZ, X86-os család</w:t>
       </w:r>
     </w:p>
     <w:p>
@@ -5498,16 +5357,11 @@
           <w:numId w:val="3"/>
         </w:numPr>
       </w:pPr>
-      <w:proofErr w:type="spellStart"/>
       <w:r>
         <w:t>Mac</w:t>
       </w:r>
       <w:r>
-        <w:t>OS</w:t>
-      </w:r>
-      <w:proofErr w:type="spellEnd"/>
-      <w:r>
-        <w:t xml:space="preserve"> X 19.8.3 és felette</w:t>
+        <w:t>OS X 19.8.3 és felette</w:t>
       </w:r>
       <w:r>
         <w:t xml:space="preserve"> </w:t>
@@ -5521,13 +5375,8 @@
           <w:numId w:val="3"/>
         </w:numPr>
       </w:pPr>
-      <w:proofErr w:type="spellStart"/>
-      <w:r>
-        <w:t>MacOS</w:t>
-      </w:r>
-      <w:proofErr w:type="spellEnd"/>
-      <w:r>
-        <w:t xml:space="preserve"> 11, 12</w:t>
+      <w:r>
+        <w:t>MacOS 11, 12</w:t>
       </w:r>
     </w:p>
     <w:p>
@@ -5594,23 +5443,7 @@
         </w:numPr>
       </w:pPr>
       <w:r>
-        <w:t xml:space="preserve">Java </w:t>
-      </w:r>
-      <w:proofErr w:type="spellStart"/>
-      <w:r>
-        <w:t>Runtime</w:t>
-      </w:r>
-      <w:proofErr w:type="spellEnd"/>
-      <w:r>
-        <w:t xml:space="preserve"> </w:t>
-      </w:r>
-      <w:proofErr w:type="spellStart"/>
-      <w:r>
-        <w:t>Environment</w:t>
-      </w:r>
-      <w:proofErr w:type="spellEnd"/>
-      <w:r>
-        <w:t xml:space="preserve"> (</w:t>
+        <w:t>Java Runtime Environment (</w:t>
       </w:r>
       <w:r>
         <w:rPr>
@@ -5632,15 +5465,7 @@
         </w:numPr>
       </w:pPr>
       <w:r>
-        <w:t xml:space="preserve">Java </w:t>
-      </w:r>
-      <w:proofErr w:type="spellStart"/>
-      <w:r>
-        <w:t>Development</w:t>
-      </w:r>
-      <w:proofErr w:type="spellEnd"/>
-      <w:r>
-        <w:t xml:space="preserve"> Kit (</w:t>
+        <w:t>Java Development Kit (</w:t>
       </w:r>
       <w:r>
         <w:rPr>
@@ -5954,23 +5779,7 @@
           <w:i/>
           <w:iCs/>
         </w:rPr>
-        <w:t xml:space="preserve">, amelyben az </w:t>
-      </w:r>
-      <w:proofErr w:type="spellStart"/>
-      <w:r>
-        <w:rPr>
-          <w:i/>
-          <w:iCs/>
-        </w:rPr>
-        <w:t>ConjúgaMe</w:t>
-      </w:r>
-      <w:proofErr w:type="spellEnd"/>
-      <w:r>
-        <w:rPr>
-          <w:i/>
-          <w:iCs/>
-        </w:rPr>
-        <w:t xml:space="preserve"> meg lett írva,</w:t>
+        <w:t>, amelyben az ConjúgaMe meg lett írva,</w:t>
       </w:r>
       <w:r>
         <w:rPr>
@@ -6050,7 +5859,6 @@
       <w:r>
         <w:t xml:space="preserve">A </w:t>
       </w:r>
-      <w:proofErr w:type="spellStart"/>
       <w:r>
         <w:rPr>
           <w:i/>
@@ -6058,7 +5866,6 @@
         </w:rPr>
         <w:t>portable</w:t>
       </w:r>
-      <w:proofErr w:type="spellEnd"/>
       <w:r>
         <w:t xml:space="preserve"> változat beszerzése esetén</w:t>
       </w:r>
@@ -6186,15 +5993,7 @@
                   </w:r>
                   <w:bookmarkEnd w:id="8"/>
                   <w:r>
-                    <w:t xml:space="preserve">: a </w:t>
-                  </w:r>
-                  <w:proofErr w:type="spellStart"/>
-                  <w:r>
-                    <w:t>ConjúgaMe</w:t>
-                  </w:r>
-                  <w:proofErr w:type="spellEnd"/>
-                  <w:r>
-                    <w:t xml:space="preserve"> telepítője</w:t>
+                    <w:t>: a ConjúgaMe telepítője</w:t>
                   </w:r>
                   <w:bookmarkEnd w:id="9"/>
                 </w:p>
@@ -6209,7 +6008,7 @@
           <w:noProof/>
         </w:rPr>
         <w:drawing>
-          <wp:anchor distT="0" distB="0" distL="114300" distR="114300" simplePos="0" relativeHeight="251630592" behindDoc="0" locked="0" layoutInCell="1" allowOverlap="1" wp14:anchorId="15E1F779" wp14:editId="0B5F0ABB">
+          <wp:anchor distT="0" distB="0" distL="114300" distR="114300" simplePos="0" relativeHeight="251620352" behindDoc="0" locked="0" layoutInCell="1" allowOverlap="1" wp14:anchorId="15E1F779" wp14:editId="0B5F0ABB">
             <wp:simplePos x="0" y="0"/>
             <wp:positionH relativeFrom="margin">
               <wp:posOffset>739775</wp:posOffset>
@@ -6309,7 +6108,6 @@
       <w:r>
         <w:t xml:space="preserve">rendelkezik </w:t>
       </w:r>
-      <w:proofErr w:type="spellStart"/>
       <w:r>
         <w:rPr>
           <w:i/>
@@ -6317,7 +6115,6 @@
         </w:rPr>
         <w:t>uninstaller</w:t>
       </w:r>
-      <w:proofErr w:type="spellEnd"/>
       <w:r>
         <w:t>-</w:t>
       </w:r>
@@ -6667,7 +6464,7 @@
           <w:noProof/>
         </w:rPr>
         <w:drawing>
-          <wp:anchor distT="0" distB="0" distL="114300" distR="114300" simplePos="0" relativeHeight="251633664" behindDoc="0" locked="0" layoutInCell="1" allowOverlap="1" wp14:anchorId="1F18DDD4" wp14:editId="582B57A9">
+          <wp:anchor distT="0" distB="0" distL="114300" distR="114300" simplePos="0" relativeHeight="251623424" behindDoc="0" locked="0" layoutInCell="1" allowOverlap="1" wp14:anchorId="1F18DDD4" wp14:editId="582B57A9">
             <wp:simplePos x="0" y="0"/>
             <wp:positionH relativeFrom="margin">
               <wp:posOffset>1108710</wp:posOffset>
@@ -6933,7 +6730,6 @@
         </w:rPr>
         <w:t xml:space="preserve">król a dokumentáción belüli utolsó szekcióban, az „Ismert hibák és </w:t>
       </w:r>
-      <w:proofErr w:type="gramStart"/>
       <w:r>
         <w:rPr>
           <w:i/>
@@ -6958,7 +6754,6 @@
         </w:rPr>
         <w:t>k”-</w:t>
       </w:r>
-      <w:proofErr w:type="gramEnd"/>
       <w:r>
         <w:rPr>
           <w:i/>
@@ -7186,27 +6981,14 @@
                       <w:sz w:val="24"/>
                     </w:rPr>
                   </w:pPr>
-                  <w:r>
-                    <w:fldChar w:fldCharType="begin"/>
-                  </w:r>
-                  <w:r>
-                    <w:instrText xml:space="preserve"> SEQ ábra \* ARABIC </w:instrText>
-                  </w:r>
-                  <w:r>
-                    <w:fldChar w:fldCharType="separate"/>
-                  </w:r>
-                  <w:r>
-                    <w:rPr>
-                      <w:noProof/>
-                    </w:rPr>
-                    <w:t>5</w:t>
-                  </w:r>
-                  <w:r>
-                    <w:rPr>
-                      <w:noProof/>
-                    </w:rPr>
-                    <w:fldChar w:fldCharType="end"/>
-                  </w:r>
+                  <w:fldSimple w:instr=" SEQ ábra \* ARABIC ">
+                    <w:r>
+                      <w:rPr>
+                        <w:noProof/>
+                      </w:rPr>
+                      <w:t>5</w:t>
+                    </w:r>
+                  </w:fldSimple>
                   <w:r>
                     <w:t>. ábra: az igeragozás kvíz testreszabása</w:t>
                   </w:r>
@@ -7222,7 +7004,7 @@
           <w:noProof/>
         </w:rPr>
         <w:drawing>
-          <wp:anchor distT="0" distB="0" distL="114300" distR="114300" simplePos="0" relativeHeight="251631616" behindDoc="0" locked="0" layoutInCell="1" allowOverlap="1" wp14:anchorId="28784D38" wp14:editId="11CEE349">
+          <wp:anchor distT="0" distB="0" distL="114300" distR="114300" simplePos="0" relativeHeight="251621376" behindDoc="0" locked="0" layoutInCell="1" allowOverlap="1" wp14:anchorId="28784D38" wp14:editId="11CEE349">
             <wp:simplePos x="0" y="0"/>
             <wp:positionH relativeFrom="margin">
               <wp:posOffset>822960</wp:posOffset>
@@ -7434,44 +7216,25 @@
       <w:r>
         <w:t xml:space="preserve">A </w:t>
       </w:r>
-      <w:proofErr w:type="spellStart"/>
-      <w:r>
-        <w:rPr>
-          <w:i/>
-          <w:iCs/>
-        </w:rPr>
-        <w:t>Participio</w:t>
-      </w:r>
-      <w:proofErr w:type="spellEnd"/>
-      <w:r>
-        <w:rPr>
-          <w:i/>
-          <w:iCs/>
-        </w:rPr>
+      <w:r>
+        <w:rPr>
+          <w:i/>
+          <w:iCs/>
+        </w:rPr>
+        <w:t>Participio Presente</w:t>
+      </w:r>
+      <w:r>
+        <w:t xml:space="preserve"> a</w:t>
+      </w:r>
+      <w:r>
+        <w:t xml:space="preserve"> hivatalos neve</w:t>
+      </w:r>
+      <w:r>
         <w:t xml:space="preserve"> </w:t>
       </w:r>
-      <w:proofErr w:type="spellStart"/>
-      <w:r>
-        <w:rPr>
-          <w:i/>
-          <w:iCs/>
-        </w:rPr>
-        <w:t>Presente</w:t>
-      </w:r>
-      <w:proofErr w:type="spellEnd"/>
-      <w:r>
-        <w:t xml:space="preserve"> a</w:t>
-      </w:r>
-      <w:r>
-        <w:t xml:space="preserve"> hivatalos neve</w:t>
-      </w:r>
-      <w:r>
-        <w:t xml:space="preserve"> </w:t>
-      </w:r>
       <w:r>
         <w:t xml:space="preserve">a </w:t>
       </w:r>
-      <w:proofErr w:type="spellStart"/>
       <w:r>
         <w:rPr>
           <w:i/>
@@ -7479,7 +7242,6 @@
         </w:rPr>
         <w:t>gerundio</w:t>
       </w:r>
-      <w:proofErr w:type="spellEnd"/>
       <w:r>
         <w:t xml:space="preserve"> ala</w:t>
       </w:r>
@@ -7489,23 +7251,13 @@
       <w:r>
         <w:t>; ebbe az alakba kell helyezni az igét pl. a folyamatosság jelzése esetén (</w:t>
       </w:r>
-      <w:proofErr w:type="spellStart"/>
-      <w:r>
-        <w:rPr>
-          <w:i/>
-          <w:iCs/>
-        </w:rPr>
-        <w:t>estoy</w:t>
-      </w:r>
-      <w:proofErr w:type="spellEnd"/>
-      <w:r>
-        <w:rPr>
-          <w:i/>
-          <w:iCs/>
-        </w:rPr>
-        <w:t xml:space="preserve"> </w:t>
-      </w:r>
-      <w:proofErr w:type="spellStart"/>
+      <w:r>
+        <w:rPr>
+          <w:i/>
+          <w:iCs/>
+        </w:rPr>
+        <w:t xml:space="preserve">estoy </w:t>
+      </w:r>
       <w:r>
         <w:rPr>
           <w:i/>
@@ -7514,31 +7266,13 @@
         </w:rPr>
         <w:t>yendo</w:t>
       </w:r>
-      <w:proofErr w:type="spellEnd"/>
-      <w:r>
-        <w:rPr>
-          <w:i/>
-          <w:iCs/>
-        </w:rPr>
-        <w:t xml:space="preserve">, </w:t>
-      </w:r>
-      <w:proofErr w:type="spellStart"/>
-      <w:r>
-        <w:rPr>
-          <w:i/>
-          <w:iCs/>
-        </w:rPr>
-        <w:t>lleva</w:t>
-      </w:r>
-      <w:proofErr w:type="spellEnd"/>
-      <w:r>
-        <w:rPr>
-          <w:i/>
-          <w:iCs/>
-        </w:rPr>
-        <w:t xml:space="preserve"> </w:t>
-      </w:r>
-      <w:proofErr w:type="spellStart"/>
+      <w:r>
+        <w:rPr>
+          <w:i/>
+          <w:iCs/>
+        </w:rPr>
+        <w:t xml:space="preserve">, lleva </w:t>
+      </w:r>
       <w:r>
         <w:rPr>
           <w:i/>
@@ -7547,7 +7281,6 @@
         </w:rPr>
         <w:t>trabajando</w:t>
       </w:r>
-      <w:proofErr w:type="spellEnd"/>
       <w:r>
         <w:rPr>
           <w:i/>
@@ -7558,7 +7291,6 @@
       <w:r>
         <w:t xml:space="preserve">Amennyiben kijelölésre kerül, egy plusz szövegmezőt ad hozzá minden egyes feladathoz: ide csak az ige </w:t>
       </w:r>
-      <w:proofErr w:type="spellStart"/>
       <w:r>
         <w:rPr>
           <w:i/>
@@ -7566,7 +7298,6 @@
         </w:rPr>
         <w:t>gerundio</w:t>
       </w:r>
-      <w:proofErr w:type="spellEnd"/>
       <w:r>
         <w:t xml:space="preserve"> alakját kell majd beírni (segédigék nélkül).</w:t>
       </w:r>
@@ -7578,31 +7309,13 @@
       <w:r>
         <w:t xml:space="preserve">A </w:t>
       </w:r>
-      <w:proofErr w:type="spellStart"/>
-      <w:r>
-        <w:rPr>
-          <w:i/>
-          <w:iCs/>
-        </w:rPr>
-        <w:t>Participio</w:t>
-      </w:r>
-      <w:proofErr w:type="spellEnd"/>
-      <w:r>
-        <w:rPr>
-          <w:i/>
-          <w:iCs/>
-        </w:rPr>
-        <w:t xml:space="preserve"> </w:t>
-      </w:r>
-      <w:proofErr w:type="spellStart"/>
-      <w:r>
-        <w:rPr>
-          <w:i/>
-          <w:iCs/>
-        </w:rPr>
-        <w:t>Pasado</w:t>
-      </w:r>
-      <w:proofErr w:type="spellEnd"/>
+      <w:r>
+        <w:rPr>
+          <w:i/>
+          <w:iCs/>
+        </w:rPr>
+        <w:t>Participio Pasado</w:t>
+      </w:r>
       <w:r>
         <w:t xml:space="preserve"> szintén egy széleskörűen </w:t>
       </w:r>
@@ -7633,25 +7346,8 @@
           <w:i/>
           <w:iCs/>
         </w:rPr>
-        <w:t>(</w:t>
-      </w:r>
-      <w:proofErr w:type="spellStart"/>
-      <w:r>
-        <w:rPr>
-          <w:i/>
-          <w:iCs/>
-        </w:rPr>
-        <w:t>hemos</w:t>
-      </w:r>
-      <w:proofErr w:type="spellEnd"/>
-      <w:r>
-        <w:rPr>
-          <w:i/>
-          <w:iCs/>
-        </w:rPr>
-        <w:t xml:space="preserve"> </w:t>
-      </w:r>
-      <w:proofErr w:type="spellStart"/>
+        <w:t xml:space="preserve">(hemos </w:t>
+      </w:r>
       <w:r>
         <w:rPr>
           <w:i/>
@@ -7660,31 +7356,13 @@
         </w:rPr>
         <w:t>hecho</w:t>
       </w:r>
-      <w:proofErr w:type="spellEnd"/>
-      <w:r>
-        <w:rPr>
-          <w:i/>
-          <w:iCs/>
-        </w:rPr>
-        <w:t xml:space="preserve">, </w:t>
-      </w:r>
-      <w:proofErr w:type="spellStart"/>
-      <w:r>
-        <w:rPr>
-          <w:i/>
-          <w:iCs/>
-        </w:rPr>
-        <w:t>habíais</w:t>
-      </w:r>
-      <w:proofErr w:type="spellEnd"/>
-      <w:r>
-        <w:rPr>
-          <w:i/>
-          <w:iCs/>
-        </w:rPr>
-        <w:t xml:space="preserve"> </w:t>
-      </w:r>
-      <w:proofErr w:type="spellStart"/>
+      <w:r>
+        <w:rPr>
+          <w:i/>
+          <w:iCs/>
+        </w:rPr>
+        <w:t xml:space="preserve">, habíais </w:t>
+      </w:r>
       <w:r>
         <w:rPr>
           <w:i/>
@@ -7693,7 +7371,6 @@
         </w:rPr>
         <w:t>llamado</w:t>
       </w:r>
-      <w:proofErr w:type="spellEnd"/>
       <w:r>
         <w:rPr>
           <w:i/>
@@ -7715,42 +7392,16 @@
       <w:r>
         <w:t>A többi csoport (</w:t>
       </w:r>
-      <w:proofErr w:type="spellStart"/>
-      <w:r>
-        <w:rPr>
-          <w:i/>
-          <w:iCs/>
-        </w:rPr>
-        <w:t>Indicativo</w:t>
-      </w:r>
-      <w:proofErr w:type="spellEnd"/>
-      <w:r>
-        <w:rPr>
-          <w:i/>
-          <w:iCs/>
-        </w:rPr>
-        <w:t xml:space="preserve">, </w:t>
-      </w:r>
-      <w:proofErr w:type="spellStart"/>
-      <w:r>
-        <w:rPr>
-          <w:i/>
-          <w:iCs/>
-        </w:rPr>
-        <w:t>Imperativo</w:t>
-      </w:r>
-      <w:proofErr w:type="spellEnd"/>
-      <w:r>
-        <w:rPr>
-          <w:i/>
-          <w:iCs/>
-        </w:rPr>
-        <w:t xml:space="preserve"> </w:t>
+      <w:r>
+        <w:rPr>
+          <w:i/>
+          <w:iCs/>
+        </w:rPr>
+        <w:t xml:space="preserve">Indicativo, Imperativo </w:t>
       </w:r>
       <w:r>
         <w:t xml:space="preserve">és </w:t>
       </w:r>
-      <w:proofErr w:type="spellStart"/>
       <w:r>
         <w:rPr>
           <w:i/>
@@ -7758,7 +7409,6 @@
         </w:rPr>
         <w:t>Subjuntivo</w:t>
       </w:r>
-      <w:proofErr w:type="spellEnd"/>
       <w:r>
         <w:t>) a kijelentő, felszólító, illetve a kötőmódot és annak igeidőit sorolja fel</w:t>
       </w:r>
@@ -7852,13 +7502,8 @@
                     <w:fldChar w:fldCharType="end"/>
                   </w:r>
                   <w:r>
-                    <w:t xml:space="preserve">. ábra: példa a csak </w:t>
-                  </w:r>
-                  <w:proofErr w:type="spellStart"/>
-                  <w:r>
-                    <w:t>Participio</w:t>
-                  </w:r>
-                  <w:proofErr w:type="spellEnd"/>
+                    <w:t>. ábra: példa a csak Participio</w:t>
+                  </w:r>
                   <w:r>
                     <w:t>-t választott</w:t>
                   </w:r>
@@ -7879,7 +7524,7 @@
           <w:noProof/>
         </w:rPr>
         <w:drawing>
-          <wp:anchor distT="0" distB="0" distL="114300" distR="114300" simplePos="0" relativeHeight="251634688" behindDoc="0" locked="0" layoutInCell="1" allowOverlap="1" wp14:anchorId="47770412" wp14:editId="48F228C8">
+          <wp:anchor distT="0" distB="0" distL="114300" distR="114300" simplePos="0" relativeHeight="251624448" behindDoc="0" locked="0" layoutInCell="1" allowOverlap="1" wp14:anchorId="47770412" wp14:editId="48F228C8">
             <wp:simplePos x="0" y="0"/>
             <wp:positionH relativeFrom="margin">
               <wp:posOffset>1051560</wp:posOffset>
@@ -7947,7 +7592,7 @@
           <w:i/>
           <w:iCs/>
         </w:rPr>
-        <w:t xml:space="preserve">mondatból adódóan, amennyiben csak a </w:t>
+        <w:t xml:space="preserve">mondatból adódóan, amennyiben csak a Participo </w:t>
       </w:r>
       <w:proofErr w:type="spellStart"/>
       <w:r>
@@ -7955,7 +7600,7 @@
           <w:i/>
           <w:iCs/>
         </w:rPr>
-        <w:t>Participo</w:t>
+        <w:t>Presento</w:t>
       </w:r>
       <w:proofErr w:type="spellEnd"/>
       <w:r>
@@ -7963,145 +7608,95 @@
           <w:i/>
           <w:iCs/>
         </w:rPr>
+        <w:t xml:space="preserve"> vagy a Participio Pasado van kijelölve, az első (Személyek) oszlop akár teljesen üresen is hagyható. Amint a három fő igemód csoportjai közül is kijelölésre kerül legalább egy elem, ahhoz minimum egy személyt is társítani kell.</w:t>
+      </w:r>
+    </w:p>
+    <w:p>
+      <w:r>
+        <w:t xml:space="preserve">A kiválasztott igeidők után </w:t>
+      </w:r>
+      <w:r>
+        <w:t xml:space="preserve">a személyek kiválasztása lehet a következő lépés. Itt </w:t>
+      </w:r>
+      <w:r>
+        <w:t>megtalálható</w:t>
+      </w:r>
+      <w:r>
+        <w:t xml:space="preserve"> a nyelv összes lehetséges személyes névmása, beleértve a leginkább csak spanyol nyelvterületen használt </w:t>
+      </w:r>
+      <w:proofErr w:type="spellStart"/>
+      <w:r>
+        <w:rPr>
+          <w:i/>
+          <w:iCs/>
+        </w:rPr>
+        <w:t>Vosotro</w:t>
+      </w:r>
+      <w:r>
+        <w:rPr>
+          <w:i/>
+          <w:iCs/>
+        </w:rPr>
+        <w:t>s</w:t>
+      </w:r>
+      <w:proofErr w:type="spellEnd"/>
+      <w:r>
+        <w:t>, illetve Latin-Amerik</w:t>
+      </w:r>
+      <w:r>
+        <w:t>a</w:t>
+      </w:r>
+      <w:r>
         <w:t xml:space="preserve"> </w:t>
       </w:r>
+      <w:r>
+        <w:t xml:space="preserve">több területén is előforduló </w:t>
+      </w:r>
       <w:proofErr w:type="spellStart"/>
       <w:r>
         <w:rPr>
           <w:i/>
           <w:iCs/>
         </w:rPr>
-        <w:t>Presento</w:t>
+        <w:t>Vos</w:t>
       </w:r>
       <w:proofErr w:type="spellEnd"/>
       <w:r>
-        <w:rPr>
-          <w:i/>
-          <w:iCs/>
-        </w:rPr>
-        <w:t xml:space="preserve"> vagy a </w:t>
+        <w:t xml:space="preserve"> formákat is.</w:t>
+      </w:r>
+      <w:r>
+        <w:t xml:space="preserve"> Fontos kitérni arra, hogy az itt kijelölt elemek egyenként plusz egy szövegmezőt adnak hozzá minden egyes kiosztott igeragozáshoz, így minél több személyes névmás kerül kiválasztásra, annál hosszabb lesz a kvíz kitöltésének ideje (valamint annál több pont is szerezhető).</w:t>
+      </w:r>
+    </w:p>
+    <w:p>
+      <w:r>
+        <w:t>Az utolsó oszlopban választható(k) ki a gyakorolni kívánt igecsoport(ok), azaz a szótár(</w:t>
       </w:r>
       <w:proofErr w:type="spellStart"/>
       <w:r>
+        <w:t>ak</w:t>
+      </w:r>
+      <w:proofErr w:type="spellEnd"/>
+      <w:r>
+        <w:t xml:space="preserve">), ahonnan a program kiválasztja majd a kvíz során megjelenő igéket. A lista alatt a játékmódot lehet módosítani: </w:t>
+      </w:r>
+      <w:r>
+        <w:rPr>
+          <w:i/>
+          <w:iCs/>
+        </w:rPr>
+        <w:t>Normál</w:t>
+      </w:r>
+      <w:r>
+        <w:t xml:space="preserve"> mód esetén számszerűen megadható, hogy hány ige konjugálására kérdezzen rá a játék (az itt megadott számnál a kitölteni való szövegmezők száma sokkal több is lehet majd, a kiválasztott személyek és </w:t>
+      </w:r>
+      <w:r>
         <w:rPr>
           <w:i/>
           <w:iCs/>
         </w:rPr>
         <w:t>Participio</w:t>
       </w:r>
-      <w:proofErr w:type="spellEnd"/>
-      <w:r>
-        <w:rPr>
-          <w:i/>
-          <w:iCs/>
-        </w:rPr>
-        <w:t xml:space="preserve"> </w:t>
-      </w:r>
-      <w:proofErr w:type="spellStart"/>
-      <w:r>
-        <w:rPr>
-          <w:i/>
-          <w:iCs/>
-        </w:rPr>
-        <w:t>Pasado</w:t>
-      </w:r>
-      <w:proofErr w:type="spellEnd"/>
-      <w:r>
-        <w:rPr>
-          <w:i/>
-          <w:iCs/>
-        </w:rPr>
-        <w:t xml:space="preserve"> van kijelölve, az első (Személyek) oszlop akár teljesen üresen is hagyható. Amint a három fő igemód csoportjai közül is kijelölésre kerül legalább egy elem, ahhoz minimum egy személyt is társítani kell.</w:t>
-      </w:r>
-    </w:p>
-    <w:p>
-      <w:r>
-        <w:t xml:space="preserve">A kiválasztott igeidők után </w:t>
-      </w:r>
-      <w:r>
-        <w:t xml:space="preserve">a személyek kiválasztása lehet a következő lépés. Itt </w:t>
-      </w:r>
-      <w:r>
-        <w:t>megtalálható</w:t>
-      </w:r>
-      <w:r>
-        <w:t xml:space="preserve"> a nyelv összes lehetséges személyes névmása, beleértve a leginkább csak spanyol nyelvterületen használt </w:t>
-      </w:r>
-      <w:proofErr w:type="spellStart"/>
-      <w:r>
-        <w:rPr>
-          <w:i/>
-          <w:iCs/>
-        </w:rPr>
-        <w:t>Vosotro</w:t>
-      </w:r>
-      <w:r>
-        <w:rPr>
-          <w:i/>
-          <w:iCs/>
-        </w:rPr>
-        <w:t>s</w:t>
-      </w:r>
-      <w:proofErr w:type="spellEnd"/>
-      <w:r>
-        <w:t>, illetve Latin-Amerik</w:t>
-      </w:r>
-      <w:r>
-        <w:t>a</w:t>
-      </w:r>
-      <w:r>
-        <w:t xml:space="preserve"> </w:t>
-      </w:r>
-      <w:r>
-        <w:t xml:space="preserve">több területén is előforduló </w:t>
-      </w:r>
-      <w:proofErr w:type="spellStart"/>
-      <w:r>
-        <w:rPr>
-          <w:i/>
-          <w:iCs/>
-        </w:rPr>
-        <w:t>Vos</w:t>
-      </w:r>
-      <w:proofErr w:type="spellEnd"/>
-      <w:r>
-        <w:t xml:space="preserve"> formákat is.</w:t>
-      </w:r>
-      <w:r>
-        <w:t xml:space="preserve"> Fontos kitérni arra, hogy az itt kijelölt elemek egyenként plusz egy szövegmezőt adnak hozzá minden egyes kiosztott igeragozáshoz, így minél több személyes névmás kerül kiválasztásra, annál hosszabb lesz a kvíz kitöltésének ideje (valamint annál több pont is szerezhető).</w:t>
-      </w:r>
-    </w:p>
-    <w:p>
-      <w:r>
-        <w:t>Az utolsó oszlopban választható(k) ki a gyakorolni kívánt igecsoport(ok), azaz a szótár(</w:t>
-      </w:r>
-      <w:proofErr w:type="spellStart"/>
-      <w:r>
-        <w:t>ak</w:t>
-      </w:r>
-      <w:proofErr w:type="spellEnd"/>
-      <w:r>
-        <w:t xml:space="preserve">), ahonnan a program kiválasztja majd a kvíz során megjelenő igéket. A lista alatt a játékmódot lehet módosítani: </w:t>
-      </w:r>
-      <w:r>
-        <w:rPr>
-          <w:i/>
-          <w:iCs/>
-        </w:rPr>
-        <w:t>Normál</w:t>
-      </w:r>
-      <w:r>
-        <w:t xml:space="preserve"> mód esetén számszerűen megadható, hogy hány ige konjugálására kérdezzen rá a játék (az itt megadott számnál a kitölteni való szövegmezők száma sokkal több is lehet majd, a kiválasztott személyek és </w:t>
-      </w:r>
-      <w:proofErr w:type="spellStart"/>
-      <w:r>
-        <w:rPr>
-          <w:i/>
-          <w:iCs/>
-        </w:rPr>
-        <w:t>Participio</w:t>
-      </w:r>
-      <w:proofErr w:type="spellEnd"/>
       <w:r>
         <w:t xml:space="preserve">-k számának függvényében). Az </w:t>
       </w:r>
@@ -8185,27 +7780,14 @@
                       <w:color w:val="C00000"/>
                     </w:rPr>
                   </w:pPr>
-                  <w:r>
-                    <w:fldChar w:fldCharType="begin"/>
-                  </w:r>
-                  <w:r>
-                    <w:instrText xml:space="preserve"> SEQ ábra \* ARABIC </w:instrText>
-                  </w:r>
-                  <w:r>
-                    <w:fldChar w:fldCharType="separate"/>
-                  </w:r>
-                  <w:r>
-                    <w:rPr>
-                      <w:noProof/>
-                    </w:rPr>
-                    <w:t>7</w:t>
-                  </w:r>
-                  <w:r>
-                    <w:rPr>
-                      <w:noProof/>
-                    </w:rPr>
-                    <w:fldChar w:fldCharType="end"/>
-                  </w:r>
+                  <w:fldSimple w:instr=" SEQ ábra \* ARABIC ">
+                    <w:r>
+                      <w:rPr>
+                        <w:noProof/>
+                      </w:rPr>
+                      <w:t>7</w:t>
+                    </w:r>
+                  </w:fldSimple>
                   <w:r>
                     <w:t>. ábra: a szófordítás kvíz testreszabhatósága</w:t>
                   </w:r>
@@ -8221,7 +7803,7 @@
           <w:noProof/>
         </w:rPr>
         <w:drawing>
-          <wp:anchor distT="0" distB="0" distL="114300" distR="114300" simplePos="0" relativeHeight="251635712" behindDoc="0" locked="0" layoutInCell="1" allowOverlap="1" wp14:anchorId="1E4AE8A3" wp14:editId="0D136284">
+          <wp:anchor distT="0" distB="0" distL="114300" distR="114300" simplePos="0" relativeHeight="251625472" behindDoc="0" locked="0" layoutInCell="1" allowOverlap="1" wp14:anchorId="1E4AE8A3" wp14:editId="0D136284">
             <wp:simplePos x="0" y="0"/>
             <wp:positionH relativeFrom="margin">
               <wp:align>center</wp:align>
@@ -8515,7 +8097,7 @@
           <w:noProof/>
         </w:rPr>
         <w:drawing>
-          <wp:anchor distT="0" distB="0" distL="114300" distR="114300" simplePos="0" relativeHeight="251636736" behindDoc="0" locked="0" layoutInCell="1" allowOverlap="1" wp14:anchorId="4EDAD51D" wp14:editId="3BB71DF9">
+          <wp:anchor distT="0" distB="0" distL="114300" distR="114300" simplePos="0" relativeHeight="251626496" behindDoc="0" locked="0" layoutInCell="1" allowOverlap="1" wp14:anchorId="4EDAD51D" wp14:editId="3BB71DF9">
             <wp:simplePos x="0" y="0"/>
             <wp:positionH relativeFrom="margin">
               <wp:posOffset>3810</wp:posOffset>
@@ -8821,15 +8403,7 @@
         <w:t xml:space="preserve"> A melléknevek elé helyezett névelők hibásnak lesznek megjelölve, hiszen</w:t>
       </w:r>
       <w:r>
-        <w:t xml:space="preserve"> csak nagyon specifikus kontextusban fordul elő, hogy ezek </w:t>
-      </w:r>
-      <w:proofErr w:type="spellStart"/>
-      <w:r>
-        <w:t>nyelvtanilag</w:t>
-      </w:r>
-      <w:proofErr w:type="spellEnd"/>
-      <w:r>
-        <w:t xml:space="preserve"> nem helytelen szerkezetet eredményeznének.</w:t>
+        <w:t xml:space="preserve"> csak nagyon specifikus kontextusban fordul elő, hogy ezek nyelvtanilag nem helytelen szerkezetet eredményeznének.</w:t>
       </w:r>
       <w:r>
         <w:t xml:space="preserve"> A névelők megfelelő helyeken és formákban történő kitétele természetesen ezen opció kikapcsolt állapotában sem okoznak hibás kiértékelést, ahogy a hiányuk sem. A pontszámítást ennek a paraméternek a ki/bekapcsolt állapota sem befolyásolja.</w:t>
@@ -8863,27 +8437,14 @@
                       <w:sz w:val="24"/>
                     </w:rPr>
                   </w:pPr>
-                  <w:r>
-                    <w:fldChar w:fldCharType="begin"/>
-                  </w:r>
-                  <w:r>
-                    <w:instrText xml:space="preserve"> SEQ ábra \* ARABIC </w:instrText>
-                  </w:r>
-                  <w:r>
-                    <w:fldChar w:fldCharType="separate"/>
-                  </w:r>
-                  <w:r>
-                    <w:rPr>
-                      <w:noProof/>
-                    </w:rPr>
-                    <w:t>9</w:t>
-                  </w:r>
-                  <w:r>
-                    <w:rPr>
-                      <w:noProof/>
-                    </w:rPr>
-                    <w:fldChar w:fldCharType="end"/>
-                  </w:r>
+                  <w:fldSimple w:instr=" SEQ ábra \* ARABIC ">
+                    <w:r>
+                      <w:rPr>
+                        <w:noProof/>
+                      </w:rPr>
+                      <w:t>9</w:t>
+                    </w:r>
+                  </w:fldSimple>
                   <w:r>
                     <w:t>. ábra</w:t>
                   </w:r>
@@ -8902,7 +8463,7 @@
           <w:noProof/>
         </w:rPr>
         <w:drawing>
-          <wp:anchor distT="0" distB="0" distL="114300" distR="114300" simplePos="0" relativeHeight="251637760" behindDoc="0" locked="0" layoutInCell="1" allowOverlap="1" wp14:anchorId="30A13686" wp14:editId="7B059FE3">
+          <wp:anchor distT="0" distB="0" distL="114300" distR="114300" simplePos="0" relativeHeight="251627520" behindDoc="0" locked="0" layoutInCell="1" allowOverlap="1" wp14:anchorId="30A13686" wp14:editId="7B059FE3">
             <wp:simplePos x="0" y="0"/>
             <wp:positionH relativeFrom="margin">
               <wp:align>center</wp:align>
@@ -9055,25 +8616,7 @@
           <w:iCs/>
           <w:color w:val="C00000"/>
         </w:rPr>
-        <w:t xml:space="preserve">Fontos: a felület nem engedi elindítani a kvízt, amennyiben a preferenciák beállítása valamilyen oknál fogva nem volt sikeres. Ilyenkor a mentési próbálkozás után a felület felső részén megjelenő hibaüzenettel figyelmeztet a mentés sikertelenségére, valamint kiírja a problémát, ami ezt okozza (pl. nincs egy szótár sem kiválasztva, vagy túl nagy a megadott időintervallum az időzített módhoz). Sikeres </w:t>
-      </w:r>
-      <w:proofErr w:type="spellStart"/>
-      <w:r>
-        <w:rPr>
-          <w:i/>
-          <w:iCs/>
-          <w:color w:val="C00000"/>
-        </w:rPr>
-        <w:t>újrapróbálás</w:t>
-      </w:r>
-      <w:proofErr w:type="spellEnd"/>
-      <w:r>
-        <w:rPr>
-          <w:i/>
-          <w:iCs/>
-          <w:color w:val="C00000"/>
-        </w:rPr>
-        <w:t xml:space="preserve"> után ez is jelzésre kerül, zölden szedett „Sikeres mentés!” üzenettel.</w:t>
+        <w:t>Fontos: a felület nem engedi elindítani a kvízt, amennyiben a preferenciák beállítása valamilyen oknál fogva nem volt sikeres. Ilyenkor a mentési próbálkozás után a felület felső részén megjelenő hibaüzenettel figyelmeztet a mentés sikertelenségére, valamint kiírja a problémát, ami ezt okozza (pl. nincs egy szótár sem kiválasztva, vagy túl nagy a megadott időintervallum az időzített módhoz). Sikeres újrapróbálás után ez is jelzésre kerül, zölden szedett „Sikeres mentés!” üzenettel.</w:t>
       </w:r>
     </w:p>
     <w:p>
@@ -9229,7 +8772,7 @@
           <w:noProof/>
         </w:rPr>
         <w:drawing>
-          <wp:anchor distT="0" distB="0" distL="114300" distR="114300" simplePos="0" relativeHeight="251639808" behindDoc="0" locked="0" layoutInCell="1" allowOverlap="1" wp14:anchorId="34F9181D" wp14:editId="21D3BDC7">
+          <wp:anchor distT="0" distB="0" distL="114300" distR="114300" simplePos="0" relativeHeight="251629568" behindDoc="0" locked="0" layoutInCell="1" allowOverlap="1" wp14:anchorId="34F9181D" wp14:editId="21D3BDC7">
             <wp:simplePos x="0" y="0"/>
             <wp:positionH relativeFrom="margin">
               <wp:align>center</wp:align>
@@ -9442,27 +8985,14 @@
                       <w:sz w:val="24"/>
                     </w:rPr>
                   </w:pPr>
-                  <w:r>
-                    <w:fldChar w:fldCharType="begin"/>
-                  </w:r>
-                  <w:r>
-                    <w:instrText xml:space="preserve"> SEQ ábra \* ARABIC </w:instrText>
-                  </w:r>
-                  <w:r>
-                    <w:fldChar w:fldCharType="separate"/>
-                  </w:r>
-                  <w:r>
-                    <w:rPr>
-                      <w:noProof/>
-                    </w:rPr>
-                    <w:t>11</w:t>
-                  </w:r>
-                  <w:r>
-                    <w:rPr>
-                      <w:noProof/>
-                    </w:rPr>
-                    <w:fldChar w:fldCharType="end"/>
-                  </w:r>
+                  <w:fldSimple w:instr=" SEQ ábra \* ARABIC ">
+                    <w:r>
+                      <w:rPr>
+                        <w:noProof/>
+                      </w:rPr>
+                      <w:t>11</w:t>
+                    </w:r>
+                  </w:fldSimple>
                   <w:r>
                     <w:t>. ábra:</w:t>
                   </w:r>
@@ -9481,7 +9011,7 @@
           <w:noProof/>
         </w:rPr>
         <w:drawing>
-          <wp:anchor distT="0" distB="0" distL="114300" distR="114300" simplePos="0" relativeHeight="251638784" behindDoc="0" locked="0" layoutInCell="1" allowOverlap="1" wp14:anchorId="460E3B69" wp14:editId="53244DF0">
+          <wp:anchor distT="0" distB="0" distL="114300" distR="114300" simplePos="0" relativeHeight="251628544" behindDoc="0" locked="0" layoutInCell="1" allowOverlap="1" wp14:anchorId="460E3B69" wp14:editId="53244DF0">
             <wp:simplePos x="0" y="0"/>
             <wp:positionH relativeFrom="margin">
               <wp:align>center</wp:align>
@@ -9540,46 +9070,47 @@
         <w:tab/>
         <w:t xml:space="preserve">Ha kiválasztásra került legalább egy </w:t>
       </w:r>
+      <w:r>
+        <w:rPr>
+          <w:i/>
+          <w:iCs/>
+        </w:rPr>
+        <w:t>Participio</w:t>
+      </w:r>
+      <w:r>
+        <w:t xml:space="preserve"> alak, akkor az k</w:t>
+      </w:r>
+      <w:r>
+        <w:t>özvetlenül</w:t>
+      </w:r>
+      <w:r>
+        <w:t xml:space="preserve"> a ragozatlan ige alatt helyezkedik el. Ezt követ</w:t>
+      </w:r>
+      <w:r>
+        <w:t>ően kerül kijelzésre</w:t>
+      </w:r>
+      <w:r>
+        <w:t xml:space="preserve"> a csak megadott alanyokra </w:t>
+      </w:r>
+      <w:r>
+        <w:t xml:space="preserve">megoldható aktuális igeidő (tehát </w:t>
+      </w:r>
+      <w:r>
+        <w:t xml:space="preserve">a </w:t>
+      </w:r>
+      <w:r>
+        <w:rPr>
+          <w:i/>
+          <w:iCs/>
+        </w:rPr>
+        <w:t>Participio</w:t>
+      </w:r>
+      <w:r>
+        <w:t>-</w:t>
+      </w:r>
       <w:proofErr w:type="spellStart"/>
       <w:r>
-        <w:rPr>
-          <w:i/>
-          <w:iCs/>
-        </w:rPr>
-        <w:t>Participio</w:t>
-      </w:r>
-      <w:proofErr w:type="spellEnd"/>
-      <w:r>
-        <w:t xml:space="preserve"> alak, akkor az k</w:t>
-      </w:r>
-      <w:r>
-        <w:t>özvetlenül</w:t>
-      </w:r>
-      <w:r>
-        <w:t xml:space="preserve"> a ragozatlan ige alatt helyezkedik el. Ezt követ</w:t>
-      </w:r>
-      <w:r>
-        <w:t>ően kerül kijelzésre</w:t>
-      </w:r>
-      <w:r>
-        <w:t xml:space="preserve"> a csak megadott alanyokra </w:t>
-      </w:r>
-      <w:r>
-        <w:t xml:space="preserve">megoldható aktuális igeidő (tehát </w:t>
-      </w:r>
-      <w:r>
-        <w:t xml:space="preserve">a </w:t>
-      </w:r>
-      <w:proofErr w:type="spellStart"/>
-      <w:r>
-        <w:rPr>
-          <w:i/>
-          <w:iCs/>
-        </w:rPr>
-        <w:t>Participio</w:t>
-      </w:r>
-      <w:r>
-        <w:t>-kon</w:t>
+        <w:t>kon</w:t>
       </w:r>
       <w:proofErr w:type="spellEnd"/>
       <w:r>
@@ -9808,27 +9339,14 @@
                       <w:sz w:val="24"/>
                     </w:rPr>
                   </w:pPr>
-                  <w:r>
-                    <w:fldChar w:fldCharType="begin"/>
-                  </w:r>
-                  <w:r>
-                    <w:instrText xml:space="preserve"> SEQ ábra \* ARABIC </w:instrText>
-                  </w:r>
-                  <w:r>
-                    <w:fldChar w:fldCharType="separate"/>
-                  </w:r>
-                  <w:r>
-                    <w:rPr>
-                      <w:noProof/>
-                    </w:rPr>
-                    <w:t>12</w:t>
-                  </w:r>
-                  <w:r>
-                    <w:rPr>
-                      <w:noProof/>
-                    </w:rPr>
-                    <w:fldChar w:fldCharType="end"/>
-                  </w:r>
+                  <w:fldSimple w:instr=" SEQ ábra \* ARABIC ">
+                    <w:r>
+                      <w:rPr>
+                        <w:noProof/>
+                      </w:rPr>
+                      <w:t>12</w:t>
+                    </w:r>
+                  </w:fldSimple>
                   <w:r>
                     <w:t>. ábra: szófordítás kvíz nehéz fokozaton</w:t>
                   </w:r>
@@ -9844,7 +9362,7 @@
           <w:noProof/>
         </w:rPr>
         <w:drawing>
-          <wp:anchor distT="0" distB="0" distL="114300" distR="114300" simplePos="0" relativeHeight="251640832" behindDoc="0" locked="0" layoutInCell="1" allowOverlap="1" wp14:anchorId="4A5843FD" wp14:editId="32CED771">
+          <wp:anchor distT="0" distB="0" distL="114300" distR="114300" simplePos="0" relativeHeight="251630592" behindDoc="0" locked="0" layoutInCell="1" allowOverlap="1" wp14:anchorId="4A5843FD" wp14:editId="32CED771">
             <wp:simplePos x="0" y="0"/>
             <wp:positionH relativeFrom="margin">
               <wp:align>center</wp:align>
@@ -10218,7 +9736,7 @@
           <w:noProof/>
         </w:rPr>
         <w:drawing>
-          <wp:anchor distT="0" distB="0" distL="114300" distR="114300" simplePos="0" relativeHeight="251641856" behindDoc="0" locked="0" layoutInCell="1" allowOverlap="1" wp14:anchorId="606CB923" wp14:editId="442BC911">
+          <wp:anchor distT="0" distB="0" distL="114300" distR="114300" simplePos="0" relativeHeight="251631616" behindDoc="0" locked="0" layoutInCell="1" allowOverlap="1" wp14:anchorId="606CB923" wp14:editId="442BC911">
             <wp:simplePos x="0" y="0"/>
             <wp:positionH relativeFrom="margin">
               <wp:align>center</wp:align>
@@ -10295,27 +9813,14 @@
                       <w:color w:val="C00000"/>
                     </w:rPr>
                   </w:pPr>
-                  <w:r>
-                    <w:fldChar w:fldCharType="begin"/>
-                  </w:r>
-                  <w:r>
-                    <w:instrText xml:space="preserve"> SEQ ábra \* ARABIC </w:instrText>
-                  </w:r>
-                  <w:r>
-                    <w:fldChar w:fldCharType="separate"/>
-                  </w:r>
-                  <w:r>
-                    <w:rPr>
-                      <w:noProof/>
-                    </w:rPr>
-                    <w:t>13</w:t>
-                  </w:r>
-                  <w:r>
-                    <w:rPr>
-                      <w:noProof/>
-                    </w:rPr>
-                    <w:fldChar w:fldCharType="end"/>
-                  </w:r>
+                  <w:fldSimple w:instr=" SEQ ábra \* ARABIC ">
+                    <w:r>
+                      <w:rPr>
+                        <w:noProof/>
+                      </w:rPr>
+                      <w:t>13</w:t>
+                    </w:r>
+                  </w:fldSimple>
                   <w:r>
                     <w:t>. ábra: példa egy szófordítás kvíz kiértékelő oldaláról</w:t>
                   </w:r>
@@ -10457,7 +9962,7 @@
           <w:noProof/>
         </w:rPr>
         <w:drawing>
-          <wp:anchor distT="0" distB="0" distL="114300" distR="114300" simplePos="0" relativeHeight="251642880" behindDoc="0" locked="0" layoutInCell="1" allowOverlap="1" wp14:anchorId="0E9AD523" wp14:editId="5ECD61CC">
+          <wp:anchor distT="0" distB="0" distL="114300" distR="114300" simplePos="0" relativeHeight="251632640" behindDoc="0" locked="0" layoutInCell="1" allowOverlap="1" wp14:anchorId="0E9AD523" wp14:editId="5ECD61CC">
             <wp:simplePos x="0" y="0"/>
             <wp:positionH relativeFrom="margin">
               <wp:posOffset>1142365</wp:posOffset>
@@ -10531,27 +10036,14 @@
                       <w:sz w:val="24"/>
                     </w:rPr>
                   </w:pPr>
-                  <w:r>
-                    <w:fldChar w:fldCharType="begin"/>
-                  </w:r>
-                  <w:r>
-                    <w:instrText xml:space="preserve"> SEQ ábra \* ARABIC </w:instrText>
-                  </w:r>
-                  <w:r>
-                    <w:fldChar w:fldCharType="separate"/>
-                  </w:r>
-                  <w:r>
-                    <w:rPr>
-                      <w:noProof/>
-                    </w:rPr>
-                    <w:t>14</w:t>
-                  </w:r>
-                  <w:r>
-                    <w:rPr>
-                      <w:noProof/>
-                    </w:rPr>
-                    <w:fldChar w:fldCharType="end"/>
-                  </w:r>
+                  <w:fldSimple w:instr=" SEQ ábra \* ARABIC ">
+                    <w:r>
+                      <w:rPr>
+                        <w:noProof/>
+                      </w:rPr>
+                      <w:t>14</w:t>
+                    </w:r>
+                  </w:fldSimple>
                   <w:r>
                     <w:t xml:space="preserve">. ábra: egy igeragozás kvíz </w:t>
                   </w:r>
@@ -10580,23 +10072,7 @@
     </w:p>
     <w:p>
       <w:r>
-        <w:t xml:space="preserve">A listák kvíztípustól függően más oszlopokat tartalmaznak (A főnevek a nő-, illetve hímnem mellett a magyar jelentést mutatják, míg az igék esetében a konjugált, illetve ragozatlan alak mellett az igeidő és a személyes névmás is kiírásra kerül). Az oszlopok sorrendje </w:t>
-      </w:r>
-      <w:proofErr w:type="spellStart"/>
-      <w:r>
-        <w:t>drag</w:t>
-      </w:r>
-      <w:proofErr w:type="spellEnd"/>
-      <w:r>
-        <w:t xml:space="preserve"> and </w:t>
-      </w:r>
-      <w:proofErr w:type="spellStart"/>
-      <w:r>
-        <w:t>drop</w:t>
-      </w:r>
-      <w:proofErr w:type="spellEnd"/>
-      <w:r>
-        <w:t xml:space="preserve"> módszerrel szabadon variálható az átláthatóság érdekében.</w:t>
+        <w:t>A listák kvíztípustól függően más oszlopokat tartalmaznak (A főnevek a nő-, illetve hímnem mellett a magyar jelentést mutatják, míg az igék esetében a konjugált, illetve ragozatlan alak mellett az igeidő és a személyes névmás is kiírásra kerül). Az oszlopok sorrendje drag and drop módszerrel szabadon variálható az átláthatóság érdekében.</w:t>
       </w:r>
     </w:p>
     <w:p>
@@ -10697,27 +10173,14 @@
                       <w:sz w:val="24"/>
                     </w:rPr>
                   </w:pPr>
-                  <w:r>
-                    <w:fldChar w:fldCharType="begin"/>
-                  </w:r>
-                  <w:r>
-                    <w:instrText xml:space="preserve"> SEQ ábra \* ARABIC </w:instrText>
-                  </w:r>
-                  <w:r>
-                    <w:fldChar w:fldCharType="separate"/>
-                  </w:r>
-                  <w:r>
-                    <w:rPr>
-                      <w:noProof/>
-                    </w:rPr>
-                    <w:t>15</w:t>
-                  </w:r>
-                  <w:r>
-                    <w:rPr>
-                      <w:noProof/>
-                    </w:rPr>
-                    <w:fldChar w:fldCharType="end"/>
-                  </w:r>
+                  <w:fldSimple w:instr=" SEQ ábra \* ARABIC ">
+                    <w:r>
+                      <w:rPr>
+                        <w:noProof/>
+                      </w:rPr>
+                      <w:t>15</w:t>
+                    </w:r>
+                  </w:fldSimple>
                   <w:r>
                     <w:t>. ábra: a szófordítás kvíz normál módjának eredményei</w:t>
                   </w:r>
@@ -10733,7 +10196,7 @@
           <w:noProof/>
         </w:rPr>
         <w:drawing>
-          <wp:anchor distT="0" distB="0" distL="114300" distR="114300" simplePos="0" relativeHeight="251643904" behindDoc="0" locked="0" layoutInCell="1" allowOverlap="1" wp14:anchorId="3B036709" wp14:editId="082DBA09">
+          <wp:anchor distT="0" distB="0" distL="114300" distR="114300" simplePos="0" relativeHeight="251633664" behindDoc="0" locked="0" layoutInCell="1" allowOverlap="1" wp14:anchorId="3B036709" wp14:editId="082DBA09">
             <wp:simplePos x="0" y="0"/>
             <wp:positionH relativeFrom="margin">
               <wp:align>center</wp:align>
@@ -11000,7 +10463,7 @@
           <w:noProof/>
         </w:rPr>
         <w:drawing>
-          <wp:anchor distT="0" distB="0" distL="114300" distR="114300" simplePos="0" relativeHeight="251644928" behindDoc="0" locked="0" layoutInCell="1" allowOverlap="1" wp14:anchorId="02C686AB" wp14:editId="5D46A676">
+          <wp:anchor distT="0" distB="0" distL="114300" distR="114300" simplePos="0" relativeHeight="251634688" behindDoc="0" locked="0" layoutInCell="1" allowOverlap="1" wp14:anchorId="02C686AB" wp14:editId="5D46A676">
             <wp:simplePos x="0" y="0"/>
             <wp:positionH relativeFrom="margin">
               <wp:align>center</wp:align>
@@ -11316,7 +10779,7 @@
           <w:noProof/>
         </w:rPr>
         <w:drawing>
-          <wp:anchor distT="0" distB="0" distL="114300" distR="114300" simplePos="0" relativeHeight="251645952" behindDoc="0" locked="0" layoutInCell="1" allowOverlap="1" wp14:anchorId="18BB4BC8" wp14:editId="7A6CE9BC">
+          <wp:anchor distT="0" distB="0" distL="114300" distR="114300" simplePos="0" relativeHeight="251635712" behindDoc="0" locked="0" layoutInCell="1" allowOverlap="1" wp14:anchorId="18BB4BC8" wp14:editId="7A6CE9BC">
             <wp:simplePos x="0" y="0"/>
             <wp:positionH relativeFrom="margin">
               <wp:posOffset>396875</wp:posOffset>
@@ -11372,13 +10835,8 @@
         </w:drawing>
       </w:r>
       <w:r>
-        <w:t xml:space="preserve">Ahhoz, hogy egy, a listában megjelenő ige vagy fordítás </w:t>
-      </w:r>
-      <w:proofErr w:type="spellStart"/>
-      <w:r>
-        <w:t>eltűnjön</w:t>
-      </w:r>
-      <w:proofErr w:type="spellEnd"/>
+        <w:t>Ahhoz, hogy egy, a listában megjelenő ige vagy fordítás eltűnjön</w:t>
+      </w:r>
       <w:r>
         <w:t xml:space="preserve">, az </w:t>
       </w:r>
@@ -11638,7 +11096,7 @@
           <w:noProof/>
         </w:rPr>
         <w:drawing>
-          <wp:anchor distT="0" distB="0" distL="114300" distR="114300" simplePos="0" relativeHeight="251646976" behindDoc="0" locked="0" layoutInCell="1" allowOverlap="1" wp14:anchorId="29E6748C" wp14:editId="3F4FCE94">
+          <wp:anchor distT="0" distB="0" distL="114300" distR="114300" simplePos="0" relativeHeight="251636736" behindDoc="0" locked="0" layoutInCell="1" allowOverlap="1" wp14:anchorId="29E6748C" wp14:editId="3F4FCE94">
             <wp:simplePos x="0" y="0"/>
             <wp:positionH relativeFrom="margin">
               <wp:posOffset>1273175</wp:posOffset>
@@ -11758,7 +11216,7 @@
           <w:noProof/>
         </w:rPr>
         <w:drawing>
-          <wp:anchor distT="0" distB="0" distL="114300" distR="114300" simplePos="0" relativeHeight="251648000" behindDoc="0" locked="0" layoutInCell="1" allowOverlap="1" wp14:anchorId="3E004B4E" wp14:editId="73B4D236">
+          <wp:anchor distT="0" distB="0" distL="114300" distR="114300" simplePos="0" relativeHeight="251637760" behindDoc="0" locked="0" layoutInCell="1" allowOverlap="1" wp14:anchorId="3E004B4E" wp14:editId="73B4D236">
             <wp:simplePos x="0" y="0"/>
             <wp:positionH relativeFrom="margin">
               <wp:align>center</wp:align>
@@ -11964,7 +11422,7 @@
           <w:noProof/>
         </w:rPr>
         <w:drawing>
-          <wp:anchor distT="0" distB="0" distL="114300" distR="114300" simplePos="0" relativeHeight="251649024" behindDoc="0" locked="0" layoutInCell="1" allowOverlap="1" wp14:anchorId="1DF2B672" wp14:editId="7AF168A2">
+          <wp:anchor distT="0" distB="0" distL="114300" distR="114300" simplePos="0" relativeHeight="251638784" behindDoc="0" locked="0" layoutInCell="1" allowOverlap="1" wp14:anchorId="1DF2B672" wp14:editId="7AF168A2">
             <wp:simplePos x="0" y="0"/>
             <wp:positionH relativeFrom="margin">
               <wp:align>center</wp:align>
@@ -12204,7 +11662,7 @@
         </w:rPr>
         <w:lastRenderedPageBreak/>
         <w:drawing>
-          <wp:anchor distT="0" distB="0" distL="114300" distR="114300" simplePos="0" relativeHeight="251650048" behindDoc="0" locked="0" layoutInCell="1" allowOverlap="1" wp14:anchorId="3AC2E6D5" wp14:editId="1A481B58">
+          <wp:anchor distT="0" distB="0" distL="114300" distR="114300" simplePos="0" relativeHeight="251639808" behindDoc="0" locked="0" layoutInCell="1" allowOverlap="1" wp14:anchorId="3AC2E6D5" wp14:editId="1A481B58">
             <wp:simplePos x="0" y="0"/>
             <wp:positionH relativeFrom="margin">
               <wp:posOffset>664018</wp:posOffset>
@@ -12315,15 +11773,7 @@
         </w:pict>
       </w:r>
       <w:r>
-        <w:t xml:space="preserve">Egy kiemelt (bár talán kissé szubjektív) fontossággal bíró funkciója az újabb alkalmazásoknak a világosról sötét megjelenési módra váltás. Ez a lehetőség természetesen a </w:t>
-      </w:r>
-      <w:proofErr w:type="spellStart"/>
-      <w:r>
-        <w:t>ConjúgaMe</w:t>
-      </w:r>
-      <w:proofErr w:type="spellEnd"/>
-      <w:r>
-        <w:t xml:space="preserve"> beállításai között is megtalálható.</w:t>
+        <w:t>Egy kiemelt (bár talán kissé szubjektív) fontossággal bíró funkciója az újabb alkalmazásoknak a világosról sötét megjelenési módra váltás. Ez a lehetőség természetesen a ConjúgaMe beállításai között is megtalálható.</w:t>
       </w:r>
       <w:r>
         <w:t xml:space="preserve"> A bal oldali szekció legfelső soraiban a megfelelő rádiógomb kijelölésével, majd az oldal alján található </w:t>
@@ -12580,7 +12030,7 @@
           <w:noProof/>
         </w:rPr>
         <w:drawing>
-          <wp:anchor distT="0" distB="0" distL="114300" distR="114300" simplePos="0" relativeHeight="251651072" behindDoc="0" locked="0" layoutInCell="1" allowOverlap="1" wp14:anchorId="5462DF55" wp14:editId="5B4DC89F">
+          <wp:anchor distT="0" distB="0" distL="114300" distR="114300" simplePos="0" relativeHeight="251640832" behindDoc="0" locked="0" layoutInCell="1" allowOverlap="1" wp14:anchorId="5462DF55" wp14:editId="5B4DC89F">
             <wp:simplePos x="0" y="0"/>
             <wp:positionH relativeFrom="margin">
               <wp:align>center</wp:align>
@@ -12644,7 +12094,7 @@
           <w:noProof/>
         </w:rPr>
         <w:drawing>
-          <wp:anchor distT="0" distB="0" distL="114300" distR="114300" simplePos="0" relativeHeight="251652096" behindDoc="0" locked="0" layoutInCell="1" allowOverlap="1" wp14:anchorId="12C13940" wp14:editId="52166ACE">
+          <wp:anchor distT="0" distB="0" distL="114300" distR="114300" simplePos="0" relativeHeight="251641856" behindDoc="0" locked="0" layoutInCell="1" allowOverlap="1" wp14:anchorId="12C13940" wp14:editId="52166ACE">
             <wp:simplePos x="0" y="0"/>
             <wp:positionH relativeFrom="margin">
               <wp:align>center</wp:align>
@@ -12884,9 +12334,11 @@
           <w:i/>
           <w:iCs/>
         </w:rPr>
-        <w:t>Következő mező (</w:t>
-      </w:r>
-      <w:proofErr w:type="spellStart"/>
+        <w:t>Következő mező (tab)</w:t>
+      </w:r>
+      <w:r>
+        <w:t xml:space="preserve"> rádiógombot választva a billentyűzetről a </w:t>
+      </w:r>
       <w:r>
         <w:rPr>
           <w:i/>
@@ -12894,26 +12346,6 @@
         </w:rPr>
         <w:t>tab</w:t>
       </w:r>
-      <w:proofErr w:type="spellEnd"/>
-      <w:r>
-        <w:rPr>
-          <w:i/>
-          <w:iCs/>
-        </w:rPr>
-        <w:t>)</w:t>
-      </w:r>
-      <w:r>
-        <w:t xml:space="preserve"> rádiógombot választva a billentyűzetről a </w:t>
-      </w:r>
-      <w:proofErr w:type="spellStart"/>
-      <w:r>
-        <w:rPr>
-          <w:i/>
-          <w:iCs/>
-        </w:rPr>
-        <w:t>tab</w:t>
-      </w:r>
-      <w:proofErr w:type="spellEnd"/>
       <w:r>
         <w:t xml:space="preserve"> billentyű mellett az </w:t>
       </w:r>
@@ -12925,15 +12357,7 @@
         <w:t>Enter</w:t>
       </w:r>
       <w:r>
-        <w:t xml:space="preserve"> lenyomásával is lehetségessé válik a következő szövegmezőre ugrás a több személyes névmással operáló igeragozások során. A felhasználói visszajelzések alapján ez néhány játékos számára </w:t>
-      </w:r>
-      <w:proofErr w:type="spellStart"/>
-      <w:r>
-        <w:t>kézhezállóbb</w:t>
-      </w:r>
-      <w:proofErr w:type="spellEnd"/>
-      <w:r>
-        <w:t xml:space="preserve"> lehet a gyorsabb haladás érdekében.</w:t>
+        <w:t xml:space="preserve"> lenyomásával is lehetségessé válik a következő szövegmezőre ugrás a több személyes névmással operáló igeragozások során. A felhasználói visszajelzések alapján ez néhány játékos számára kézhezállóbb lehet a gyorsabb haladás érdekében.</w:t>
       </w:r>
     </w:p>
     <w:p>
@@ -12984,13 +12408,8 @@
         <w:t>Küldés gomb (enter)</w:t>
       </w:r>
       <w:r>
-        <w:t xml:space="preserve"> rádiót kell bejelölni. Ilyenkor kizárólag a </w:t>
-      </w:r>
-      <w:proofErr w:type="spellStart"/>
-      <w:r>
-        <w:t>tab</w:t>
-      </w:r>
-      <w:proofErr w:type="spellEnd"/>
+        <w:t xml:space="preserve"> rádiót kell bejelölni. Ilyenkor kizárólag a tab</w:t>
+      </w:r>
       <w:r>
         <w:t>-</w:t>
       </w:r>
@@ -13087,30 +12506,14 @@
                       <w:sz w:val="24"/>
                     </w:rPr>
                   </w:pPr>
-                  <w:r>
-                    <w:fldChar w:fldCharType="begin"/>
-                  </w:r>
-                  <w:r>
-                    <w:instrText xml:space="preserve"> SE</w:instrText>
-                  </w:r>
-                  <w:r>
-                    <w:instrText xml:space="preserve">Q ábra \* ARABIC </w:instrText>
-                  </w:r>
-                  <w:r>
-                    <w:fldChar w:fldCharType="separate"/>
-                  </w:r>
-                  <w:r>
-                    <w:rPr>
-                      <w:noProof/>
-                    </w:rPr>
-                    <w:t>23</w:t>
-                  </w:r>
-                  <w:r>
-                    <w:rPr>
-                      <w:noProof/>
-                    </w:rPr>
-                    <w:fldChar w:fldCharType="end"/>
-                  </w:r>
+                  <w:fldSimple w:instr=" SEQ ábra \* ARABIC ">
+                    <w:r>
+                      <w:rPr>
+                        <w:noProof/>
+                      </w:rPr>
+                      <w:t>23</w:t>
+                    </w:r>
+                  </w:fldSimple>
                   <w:r>
                     <w:t>. ábra</w:t>
                   </w:r>
@@ -13137,7 +12540,7 @@
           <w:noProof/>
         </w:rPr>
         <w:drawing>
-          <wp:anchor distT="0" distB="0" distL="114300" distR="114300" simplePos="0" relativeHeight="251654144" behindDoc="0" locked="0" layoutInCell="1" allowOverlap="1" wp14:anchorId="7D245EB5" wp14:editId="410C4205">
+          <wp:anchor distT="0" distB="0" distL="114300" distR="114300" simplePos="0" relativeHeight="251643904" behindDoc="0" locked="0" layoutInCell="1" allowOverlap="1" wp14:anchorId="7D245EB5" wp14:editId="410C4205">
             <wp:simplePos x="0" y="0"/>
             <wp:positionH relativeFrom="margin">
               <wp:align>center</wp:align>
@@ -13250,27 +12653,14 @@
                       <w:sz w:val="24"/>
                     </w:rPr>
                   </w:pPr>
-                  <w:r>
-                    <w:fldChar w:fldCharType="begin"/>
-                  </w:r>
-                  <w:r>
-                    <w:instrText xml:space="preserve"> SEQ ábra \* ARABIC </w:instrText>
-                  </w:r>
-                  <w:r>
-                    <w:fldChar w:fldCharType="separate"/>
-                  </w:r>
-                  <w:r>
-                    <w:rPr>
-                      <w:noProof/>
-                    </w:rPr>
-                    <w:t>24</w:t>
-                  </w:r>
-                  <w:r>
-                    <w:rPr>
-                      <w:noProof/>
-                    </w:rPr>
-                    <w:fldChar w:fldCharType="end"/>
-                  </w:r>
+                  <w:fldSimple w:instr=" SEQ ábra \* ARABIC ">
+                    <w:r>
+                      <w:rPr>
+                        <w:noProof/>
+                      </w:rPr>
+                      <w:t>24</w:t>
+                    </w:r>
+                  </w:fldSimple>
                   <w:r>
                     <w:t>. ábra</w:t>
                   </w:r>
@@ -13295,7 +12685,7 @@
           <w:noProof/>
         </w:rPr>
         <w:drawing>
-          <wp:anchor distT="0" distB="0" distL="114300" distR="114300" simplePos="0" relativeHeight="251653120" behindDoc="0" locked="0" layoutInCell="1" allowOverlap="1" wp14:anchorId="0A6C4845" wp14:editId="0E4D83D9">
+          <wp:anchor distT="0" distB="0" distL="114300" distR="114300" simplePos="0" relativeHeight="251642880" behindDoc="0" locked="0" layoutInCell="1" allowOverlap="1" wp14:anchorId="0A6C4845" wp14:editId="0E4D83D9">
             <wp:simplePos x="0" y="0"/>
             <wp:positionH relativeFrom="margin">
               <wp:posOffset>470535</wp:posOffset>
@@ -13494,7 +12884,6 @@
       <w:r>
         <w:t>leginkább a hordozható (</w:t>
       </w:r>
-      <w:proofErr w:type="spellStart"/>
       <w:r>
         <w:rPr>
           <w:i/>
@@ -13502,7 +12891,6 @@
         </w:rPr>
         <w:t>portable</w:t>
       </w:r>
-      <w:proofErr w:type="spellEnd"/>
       <w:r>
         <w:t xml:space="preserve">) változat használata során </w:t>
       </w:r>
@@ -13522,15 +12910,7 @@
         <w:t>, érdemessé válhat a váltás a telepíthető verzió használatára.</w:t>
       </w:r>
       <w:r>
-        <w:t xml:space="preserve"> Ilyen esetben valamelyik más program vagy az operációs rendszer váratlanul módosításokat végezhet a </w:t>
-      </w:r>
-      <w:proofErr w:type="spellStart"/>
-      <w:r>
-        <w:t>ConjúgaMe</w:t>
-      </w:r>
-      <w:proofErr w:type="spellEnd"/>
-      <w:r>
-        <w:t xml:space="preserve"> főkönyvtárán belül.</w:t>
+        <w:t xml:space="preserve"> Ilyen esetben valamelyik más program vagy az operációs rendszer váratlanul módosításokat végezhet a ConjúgaMe főkönyvtárán belül.</w:t>
       </w:r>
     </w:p>
     <w:p>
@@ -13608,38 +12988,25 @@
       <w:pPr>
         <w:pStyle w:val="Kpalrs"/>
       </w:pPr>
-      <w:r>
-        <w:fldChar w:fldCharType="begin"/>
-      </w:r>
-      <w:r>
-        <w:instrText xml:space="preserve"> SEQ ábra \* ARABIC </w:instrText>
-      </w:r>
-      <w:r>
-        <w:fldChar w:fldCharType="separate"/>
-      </w:r>
+      <w:fldSimple w:instr=" SEQ ábra \* ARABIC ">
+        <w:r>
+          <w:rPr>
+            <w:noProof/>
+          </w:rPr>
+          <w:t>25</w:t>
+        </w:r>
+      </w:fldSimple>
+      <w:r>
+        <w:t>. ábra: a súlyos hibaüzenet, amely az alkalmazás teljes működésképtelenségét jelenti</w:t>
+      </w:r>
+    </w:p>
+    <w:p>
       <w:r>
         <w:rPr>
           <w:noProof/>
         </w:rPr>
-        <w:t>25</w:t>
-      </w:r>
-      <w:r>
-        <w:rPr>
-          <w:noProof/>
-        </w:rPr>
-        <w:fldChar w:fldCharType="end"/>
-      </w:r>
-      <w:r>
-        <w:t>. ábra: a súlyos hibaüzenet, amely az alkalmazás teljes működésképtelenségét jelenti</w:t>
-      </w:r>
-    </w:p>
-    <w:p>
-      <w:r>
-        <w:rPr>
-          <w:noProof/>
-        </w:rPr>
         <w:drawing>
-          <wp:anchor distT="0" distB="0" distL="114300" distR="114300" simplePos="0" relativeHeight="251655168" behindDoc="0" locked="0" layoutInCell="1" allowOverlap="1" wp14:anchorId="72A88853" wp14:editId="650F3CD9">
+          <wp:anchor distT="0" distB="0" distL="114300" distR="114300" simplePos="0" relativeHeight="251644928" behindDoc="0" locked="0" layoutInCell="1" allowOverlap="1" wp14:anchorId="72A88853" wp14:editId="650F3CD9">
             <wp:simplePos x="0" y="0"/>
             <wp:positionH relativeFrom="margin">
               <wp:posOffset>339725</wp:posOffset>
@@ -13701,15 +13068,7 @@
       </w:r>
       <w:proofErr w:type="spellEnd"/>
       <w:r>
-        <w:t xml:space="preserve">, azaz nagyon kevés </w:t>
-      </w:r>
-      <w:proofErr w:type="spellStart"/>
-      <w:r>
-        <w:t>tárhelyet</w:t>
-      </w:r>
-      <w:proofErr w:type="spellEnd"/>
-      <w:r>
-        <w:t xml:space="preserve"> foglal el, a leggyorsabb módja ezen hibaüzenet kiváltásának az, ami olvasható is benne: a program újratelepítése, vagy a hordozható verzió újbóli letöltése (és a jelenlegi törlése).</w:t>
+        <w:t>, azaz nagyon kevés tárhelyet foglal el, a leggyorsabb módja ezen hibaüzenet kiváltásának az, ami olvasható is benne: a program újratelepítése, vagy a hordozható verzió újbóli letöltése (és a jelenlegi törlése).</w:t>
       </w:r>
     </w:p>
     <w:p>
@@ -13732,27 +13091,14 @@
                       <w:sz w:val="24"/>
                     </w:rPr>
                   </w:pPr>
-                  <w:r>
-                    <w:fldChar w:fldCharType="begin"/>
-                  </w:r>
-                  <w:r>
-                    <w:instrText xml:space="preserve"> SEQ ábra \* ARABIC </w:instrText>
-                  </w:r>
-                  <w:r>
-                    <w:fldChar w:fldCharType="separate"/>
-                  </w:r>
-                  <w:r>
-                    <w:rPr>
-                      <w:noProof/>
-                    </w:rPr>
-                    <w:t>26</w:t>
-                  </w:r>
-                  <w:r>
-                    <w:rPr>
-                      <w:noProof/>
-                    </w:rPr>
-                    <w:fldChar w:fldCharType="end"/>
-                  </w:r>
+                  <w:fldSimple w:instr=" SEQ ábra \* ARABIC ">
+                    <w:r>
+                      <w:rPr>
+                        <w:noProof/>
+                      </w:rPr>
+                      <w:t>26</w:t>
+                    </w:r>
+                  </w:fldSimple>
                   <w:r>
                     <w:t>. ábra: hiányzó vagy károsult adatbázisról értesítő súlyos hiba</w:t>
                   </w:r>
@@ -13779,15 +13125,7 @@
     </w:p>
     <w:p>
       <w:r>
-        <w:t xml:space="preserve">Amennyiben a felhasználónak nincs szüksége a </w:t>
-      </w:r>
-      <w:proofErr w:type="spellStart"/>
-      <w:r>
-        <w:t>ConjúgaMe</w:t>
-      </w:r>
-      <w:proofErr w:type="spellEnd"/>
-      <w:r>
-        <w:t xml:space="preserve"> használatára,</w:t>
+        <w:t>Amennyiben a felhasználónak nincs szüksége a ConjúgaMe használatára,</w:t>
       </w:r>
       <w:r>
         <w:t xml:space="preserve"> vagy szükségessé vált az újratelepítése,</w:t>
@@ -13796,15 +13134,7 @@
         <w:t xml:space="preserve"> eltávolíthatja azt az összes komponensével együtt a számítógépről. </w:t>
       </w:r>
       <w:r>
-        <w:t xml:space="preserve">Ehhez Windows operációs rendszer használata esetén, amennyiben telepítéskor a Start menü parancsikonok elhelyezése engedélyezve volt, elég a Start menüben a </w:t>
-      </w:r>
-      <w:proofErr w:type="spellStart"/>
-      <w:r>
-        <w:t>ConjugaMe</w:t>
-      </w:r>
-      <w:proofErr w:type="spellEnd"/>
-      <w:r>
-        <w:t xml:space="preserve"> alkalmazást megkeresni. Jobb kattintással kiválasztható az </w:t>
+        <w:t xml:space="preserve">Ehhez Windows operációs rendszer használata esetén, amennyiben telepítéskor a Start menü parancsikonok elhelyezése engedélyezve volt, elég a Start menüben a ConjugaMe alkalmazást megkeresni. Jobb kattintással kiválasztható az </w:t>
       </w:r>
       <w:r>
         <w:rPr>
@@ -13838,7 +13168,6 @@
         <w:lastRenderedPageBreak/>
         <w:t xml:space="preserve">a megjelenő ablakban egy újabb kiválasztással a listából el is indul az </w:t>
       </w:r>
-      <w:proofErr w:type="spellStart"/>
       <w:r>
         <w:rPr>
           <w:i/>
@@ -13846,7 +13175,6 @@
         </w:rPr>
         <w:t>uninstaller</w:t>
       </w:r>
-      <w:proofErr w:type="spellEnd"/>
       <w:r>
         <w:t>.</w:t>
       </w:r>
@@ -13909,27 +13237,14 @@
                       <w:sz w:val="24"/>
                     </w:rPr>
                   </w:pPr>
-                  <w:r>
-                    <w:fldChar w:fldCharType="begin"/>
-                  </w:r>
-                  <w:r>
-                    <w:instrText xml:space="preserve"> SEQ ábra \* ARABIC </w:instrText>
-                  </w:r>
-                  <w:r>
-                    <w:fldChar w:fldCharType="separate"/>
-                  </w:r>
-                  <w:r>
-                    <w:rPr>
-                      <w:noProof/>
-                    </w:rPr>
-                    <w:t>27</w:t>
-                  </w:r>
-                  <w:r>
-                    <w:rPr>
-                      <w:noProof/>
-                    </w:rPr>
-                    <w:fldChar w:fldCharType="end"/>
-                  </w:r>
+                  <w:fldSimple w:instr=" SEQ ábra \* ARABIC ">
+                    <w:r>
+                      <w:rPr>
+                        <w:noProof/>
+                      </w:rPr>
+                      <w:t>27</w:t>
+                    </w:r>
+                  </w:fldSimple>
                   <w:r>
                     <w:t>. ábra: az eltávolítás befejezésekor megjelenő ablak</w:t>
                   </w:r>
@@ -13945,7 +13260,7 @@
           <w:noProof/>
         </w:rPr>
         <w:drawing>
-          <wp:anchor distT="0" distB="0" distL="114300" distR="114300" simplePos="0" relativeHeight="251656192" behindDoc="0" locked="0" layoutInCell="1" allowOverlap="1" wp14:anchorId="4B910E09" wp14:editId="149E431A">
+          <wp:anchor distT="0" distB="0" distL="114300" distR="114300" simplePos="0" relativeHeight="251645952" behindDoc="0" locked="0" layoutInCell="1" allowOverlap="1" wp14:anchorId="4B910E09" wp14:editId="149E431A">
             <wp:simplePos x="0" y="0"/>
             <wp:positionH relativeFrom="margin">
               <wp:align>center</wp:align>
@@ -14005,13 +13320,8 @@
       <w:pPr>
         <w:ind w:firstLine="0"/>
       </w:pPr>
-      <w:proofErr w:type="spellStart"/>
-      <w:r>
-        <w:t>Újratelepítés</w:t>
-      </w:r>
-      <w:proofErr w:type="spellEnd"/>
-      <w:r>
-        <w:t xml:space="preserve"> igénye esetén ezt követően a telepítő el is indítható.</w:t>
+      <w:r>
+        <w:t>Újratelepítés igénye esetén ezt követően a telepítő el is indítható.</w:t>
       </w:r>
     </w:p>
     <w:p>
@@ -14046,15 +13356,7 @@
         <w:t xml:space="preserve">felhasználói felület kialakításához </w:t>
       </w:r>
       <w:r>
-        <w:t xml:space="preserve">a </w:t>
-      </w:r>
-      <w:proofErr w:type="spellStart"/>
-      <w:r>
-        <w:t>ConjúgaMe</w:t>
-      </w:r>
-      <w:proofErr w:type="spellEnd"/>
-      <w:r>
-        <w:t xml:space="preserve"> a </w:t>
+        <w:t xml:space="preserve">a ConjúgaMe a </w:t>
       </w:r>
       <w:r>
         <w:rPr>
@@ -14241,7 +13543,7 @@
           <w:noProof/>
         </w:rPr>
         <w:drawing>
-          <wp:anchor distT="0" distB="0" distL="114300" distR="114300" simplePos="0" relativeHeight="251657216" behindDoc="0" locked="0" layoutInCell="1" allowOverlap="1" wp14:anchorId="747CFA02" wp14:editId="1680F000">
+          <wp:anchor distT="0" distB="0" distL="114300" distR="114300" simplePos="0" relativeHeight="251646976" behindDoc="0" locked="0" layoutInCell="1" allowOverlap="1" wp14:anchorId="747CFA02" wp14:editId="1680F000">
             <wp:simplePos x="0" y="0"/>
             <wp:positionH relativeFrom="margin">
               <wp:align>center</wp:align>
@@ -14299,7 +13601,6 @@
       <w:r>
         <w:t xml:space="preserve">Az alkalmazás kódja a </w:t>
       </w:r>
-      <w:proofErr w:type="spellStart"/>
       <w:r>
         <w:rPr>
           <w:i/>
@@ -14307,7 +13608,6 @@
         </w:rPr>
         <w:t>Gradle</w:t>
       </w:r>
-      <w:proofErr w:type="spellEnd"/>
       <w:r>
         <w:t xml:space="preserve"> </w:t>
       </w:r>
@@ -14472,7 +13772,7 @@
           <w:noProof/>
         </w:rPr>
         <w:drawing>
-          <wp:anchor distT="0" distB="0" distL="114300" distR="114300" simplePos="0" relativeHeight="251658240" behindDoc="0" locked="0" layoutInCell="1" allowOverlap="1" wp14:anchorId="35756394" wp14:editId="6B83E246">
+          <wp:anchor distT="0" distB="0" distL="114300" distR="114300" simplePos="0" relativeHeight="251648000" behindDoc="0" locked="0" layoutInCell="1" allowOverlap="1" wp14:anchorId="35756394" wp14:editId="6B83E246">
             <wp:simplePos x="0" y="0"/>
             <wp:positionH relativeFrom="margin">
               <wp:posOffset>1854200</wp:posOffset>
@@ -14551,7 +13851,6 @@
       <w:r>
         <w:t xml:space="preserve">t a java osztályokkal a </w:t>
       </w:r>
-      <w:proofErr w:type="spellStart"/>
       <w:r>
         <w:rPr>
           <w:i/>
@@ -14559,7 +13858,6 @@
         </w:rPr>
         <w:t>Gradle</w:t>
       </w:r>
-      <w:proofErr w:type="spellEnd"/>
       <w:r>
         <w:t xml:space="preserve"> által kezelt, </w:t>
       </w:r>
@@ -14754,27 +14052,14 @@
                       <w:sz w:val="24"/>
                     </w:rPr>
                   </w:pPr>
-                  <w:r>
-                    <w:fldChar w:fldCharType="begin"/>
-                  </w:r>
-                  <w:r>
-                    <w:instrText xml:space="preserve"> SEQ ábra \* ARABIC </w:instrText>
-                  </w:r>
-                  <w:r>
-                    <w:fldChar w:fldCharType="separate"/>
-                  </w:r>
-                  <w:r>
-                    <w:rPr>
-                      <w:noProof/>
-                    </w:rPr>
-                    <w:t>30</w:t>
-                  </w:r>
-                  <w:r>
-                    <w:rPr>
-                      <w:noProof/>
-                    </w:rPr>
-                    <w:fldChar w:fldCharType="end"/>
-                  </w:r>
+                  <w:fldSimple w:instr=" SEQ ábra \* ARABIC ">
+                    <w:r>
+                      <w:rPr>
+                        <w:noProof/>
+                      </w:rPr>
+                      <w:t>30</w:t>
+                    </w:r>
+                  </w:fldSimple>
                   <w:r>
                     <w:t xml:space="preserve">. ábra: a </w:t>
                   </w:r>
@@ -14806,7 +14091,7 @@
           <w:noProof/>
         </w:rPr>
         <w:drawing>
-          <wp:anchor distT="0" distB="0" distL="114300" distR="114300" simplePos="0" relativeHeight="251659264" behindDoc="0" locked="0" layoutInCell="1" allowOverlap="1" wp14:anchorId="1D819B18" wp14:editId="3D8C9310">
+          <wp:anchor distT="0" distB="0" distL="114300" distR="114300" simplePos="0" relativeHeight="251649024" behindDoc="0" locked="0" layoutInCell="1" allowOverlap="1" wp14:anchorId="1D819B18" wp14:editId="3D8C9310">
             <wp:simplePos x="0" y="0"/>
             <wp:positionH relativeFrom="margin">
               <wp:posOffset>0</wp:posOffset>
@@ -15039,7 +14324,7 @@
           <w:noProof/>
         </w:rPr>
         <w:drawing>
-          <wp:anchor distT="0" distB="0" distL="114300" distR="114300" simplePos="0" relativeHeight="251660288" behindDoc="0" locked="0" layoutInCell="1" allowOverlap="1" wp14:anchorId="52521EB5" wp14:editId="54F29B90">
+          <wp:anchor distT="0" distB="0" distL="114300" distR="114300" simplePos="0" relativeHeight="251650048" behindDoc="0" locked="0" layoutInCell="1" allowOverlap="1" wp14:anchorId="52521EB5" wp14:editId="54F29B90">
             <wp:simplePos x="0" y="0"/>
             <wp:positionH relativeFrom="margin">
               <wp:align>center</wp:align>
@@ -15159,15 +14444,7 @@
         <w:t>belejavításokért</w:t>
       </w:r>
       <w:r>
-        <w:t xml:space="preserve">, valamint az integrált, gyorsan konfigurálható futtatási környezetért is. Ezenkívül a </w:t>
-      </w:r>
-      <w:proofErr w:type="spellStart"/>
-      <w:r>
-        <w:t>Gradle</w:t>
-      </w:r>
-      <w:proofErr w:type="spellEnd"/>
-      <w:r>
-        <w:t xml:space="preserve"> </w:t>
+        <w:t xml:space="preserve">, valamint az integrált, gyorsan konfigurálható futtatási környezetért is. Ezenkívül a Gradle </w:t>
       </w:r>
       <w:proofErr w:type="spellStart"/>
       <w:r>
@@ -15220,27 +14497,14 @@
       <w:pPr>
         <w:pStyle w:val="Kpalrs"/>
       </w:pPr>
-      <w:r>
-        <w:fldChar w:fldCharType="begin"/>
-      </w:r>
-      <w:r>
-        <w:instrText xml:space="preserve"> SEQ ábra \* ARABIC </w:instrText>
-      </w:r>
-      <w:r>
-        <w:fldChar w:fldCharType="separate"/>
-      </w:r>
-      <w:r>
-        <w:rPr>
-          <w:noProof/>
-        </w:rPr>
-        <w:t>31</w:t>
-      </w:r>
-      <w:r>
-        <w:rPr>
-          <w:noProof/>
-        </w:rPr>
-        <w:fldChar w:fldCharType="end"/>
-      </w:r>
+      <w:fldSimple w:instr=" SEQ ábra \* ARABIC ">
+        <w:r>
+          <w:rPr>
+            <w:noProof/>
+          </w:rPr>
+          <w:t>31</w:t>
+        </w:r>
+      </w:fldSimple>
       <w:r>
         <w:t xml:space="preserve">. ábra: az </w:t>
       </w:r>
@@ -15321,7 +14585,7 @@
         </w:rPr>
         <w:lastRenderedPageBreak/>
         <w:drawing>
-          <wp:anchor distT="0" distB="0" distL="114300" distR="114300" simplePos="0" relativeHeight="251663360" behindDoc="0" locked="0" layoutInCell="1" allowOverlap="1" wp14:anchorId="5729A87D" wp14:editId="7A46B97A">
+          <wp:anchor distT="0" distB="0" distL="114300" distR="114300" simplePos="0" relativeHeight="251653120" behindDoc="0" locked="0" layoutInCell="1" allowOverlap="1" wp14:anchorId="5729A87D" wp14:editId="7A46B97A">
             <wp:simplePos x="0" y="0"/>
             <wp:positionH relativeFrom="margin">
               <wp:posOffset>1971675</wp:posOffset>
@@ -15527,7 +14791,7 @@
           <w:noProof/>
         </w:rPr>
         <w:drawing>
-          <wp:anchor distT="0" distB="0" distL="114300" distR="114300" simplePos="0" relativeHeight="251661312" behindDoc="0" locked="0" layoutInCell="1" allowOverlap="1" wp14:anchorId="2F37C42C" wp14:editId="0646792E">
+          <wp:anchor distT="0" distB="0" distL="114300" distR="114300" simplePos="0" relativeHeight="251651072" behindDoc="0" locked="0" layoutInCell="1" allowOverlap="1" wp14:anchorId="2F37C42C" wp14:editId="0646792E">
             <wp:simplePos x="0" y="0"/>
             <wp:positionH relativeFrom="margin">
               <wp:align>center</wp:align>
@@ -15753,8 +15017,11 @@
     </w:p>
     <w:p>
       <w:r>
+        <w:rPr>
+          <w:noProof/>
+        </w:rPr>
         <w:drawing>
-          <wp:anchor distT="0" distB="0" distL="114300" distR="114300" simplePos="0" relativeHeight="251669504" behindDoc="0" locked="0" layoutInCell="1" allowOverlap="1" wp14:anchorId="206A94EE" wp14:editId="58A396ED">
+          <wp:anchor distT="0" distB="0" distL="114300" distR="114300" simplePos="0" relativeHeight="251654144" behindDoc="0" locked="0" layoutInCell="1" allowOverlap="1" wp14:anchorId="206A94EE" wp14:editId="58A396ED">
             <wp:simplePos x="0" y="0"/>
             <wp:positionH relativeFrom="column">
               <wp:posOffset>-3175</wp:posOffset>
@@ -16010,8 +15277,11 @@
         </w:pict>
       </w:r>
       <w:r>
+        <w:rPr>
+          <w:noProof/>
+        </w:rPr>
         <w:drawing>
-          <wp:anchor distT="0" distB="0" distL="114300" distR="114300" simplePos="0" relativeHeight="251676672" behindDoc="0" locked="0" layoutInCell="1" allowOverlap="1" wp14:anchorId="22F496BB" wp14:editId="16E1EB4D">
+          <wp:anchor distT="0" distB="0" distL="114300" distR="114300" simplePos="0" relativeHeight="251655168" behindDoc="0" locked="0" layoutInCell="1" allowOverlap="1" wp14:anchorId="22F496BB" wp14:editId="16E1EB4D">
             <wp:simplePos x="0" y="0"/>
             <wp:positionH relativeFrom="margin">
               <wp:align>center</wp:align>
@@ -16219,8 +15489,11 @@
         </w:pict>
       </w:r>
       <w:r>
+        <w:rPr>
+          <w:noProof/>
+        </w:rPr>
         <w:drawing>
-          <wp:anchor distT="0" distB="0" distL="114300" distR="114300" simplePos="0" relativeHeight="251682816" behindDoc="0" locked="0" layoutInCell="1" allowOverlap="1" wp14:anchorId="55059B11" wp14:editId="740C9D58">
+          <wp:anchor distT="0" distB="0" distL="114300" distR="114300" simplePos="0" relativeHeight="251656192" behindDoc="0" locked="0" layoutInCell="1" allowOverlap="1" wp14:anchorId="55059B11" wp14:editId="740C9D58">
             <wp:simplePos x="0" y="0"/>
             <wp:positionH relativeFrom="margin">
               <wp:align>center</wp:align>
@@ -16389,7 +15662,7 @@
           <w:noProof/>
         </w:rPr>
         <w:drawing>
-          <wp:anchor distT="0" distB="0" distL="114300" distR="114300" simplePos="0" relativeHeight="251683840" behindDoc="0" locked="0" layoutInCell="1" allowOverlap="1" wp14:anchorId="30C87B19" wp14:editId="22FD37E6">
+          <wp:anchor distT="0" distB="0" distL="114300" distR="114300" simplePos="0" relativeHeight="251657216" behindDoc="0" locked="0" layoutInCell="1" allowOverlap="1" wp14:anchorId="30C87B19" wp14:editId="22FD37E6">
             <wp:simplePos x="0" y="0"/>
             <wp:positionH relativeFrom="margin">
               <wp:align>center</wp:align>
@@ -16569,7 +15842,7 @@
           <w:noProof/>
         </w:rPr>
         <w:drawing>
-          <wp:anchor distT="0" distB="0" distL="114300" distR="114300" simplePos="0" relativeHeight="251685888" behindDoc="0" locked="0" layoutInCell="1" allowOverlap="1" wp14:anchorId="2517C124" wp14:editId="67564101">
+          <wp:anchor distT="0" distB="0" distL="114300" distR="114300" simplePos="0" relativeHeight="251658240" behindDoc="0" locked="0" layoutInCell="1" allowOverlap="1" wp14:anchorId="2517C124" wp14:editId="67564101">
             <wp:simplePos x="0" y="0"/>
             <wp:positionH relativeFrom="column">
               <wp:posOffset>454025</wp:posOffset>
@@ -16758,7 +16031,13 @@
         <w:t xml:space="preserve"> nem tudtam </w:t>
       </w:r>
       <w:r>
-        <w:t xml:space="preserve">hatékony rekordtárolási szerkezetben </w:t>
+        <w:t xml:space="preserve">hatékony </w:t>
+      </w:r>
+      <w:r>
+        <w:t>rekordokat felhasználó</w:t>
+      </w:r>
+      <w:r>
+        <w:t xml:space="preserve"> szerkezetben </w:t>
       </w:r>
       <w:r>
         <w:t xml:space="preserve">implementálni. Az igék összes konjugáltjának eltárolásához </w:t>
@@ -16869,10 +16148,48 @@
         <w:pStyle w:val="Cmsor3"/>
       </w:pPr>
       <w:r>
-        <w:t>Ige és szó komponensek</w:t>
-      </w:r>
-    </w:p>
-    <w:p/>
+        <w:t>Ige és szó</w:t>
+      </w:r>
+      <w:r>
+        <w:t xml:space="preserve"> kvíz</w:t>
+      </w:r>
+      <w:r>
+        <w:t xml:space="preserve"> komponensek</w:t>
+      </w:r>
+    </w:p>
+    <w:p>
+      <w:r>
+        <w:t>Ezek a modellek felelősek a kvíz preferenciák eltárolásáért, valamint szolgáltatásáért a kvízjátékokhoz. Mindkét (</w:t>
+      </w:r>
+      <w:proofErr w:type="spellStart"/>
+      <w:r>
+        <w:rPr>
+          <w:i/>
+          <w:iCs/>
+        </w:rPr>
+        <w:t>VerbQuizComponents</w:t>
+      </w:r>
+      <w:proofErr w:type="spellEnd"/>
+      <w:r>
+        <w:rPr>
+          <w:i/>
+          <w:iCs/>
+        </w:rPr>
+        <w:t xml:space="preserve"> és </w:t>
+      </w:r>
+      <w:proofErr w:type="spellStart"/>
+      <w:r>
+        <w:rPr>
+          <w:i/>
+          <w:iCs/>
+        </w:rPr>
+        <w:t>WordQuizComponents</w:t>
+      </w:r>
+      <w:proofErr w:type="spellEnd"/>
+      <w:r>
+        <w:t xml:space="preserve">) </w:t>
+      </w:r>
+    </w:p>
     <w:p>
       <w:pPr>
         <w:pStyle w:val="Cmsor3"/>
@@ -16928,7 +16245,6 @@
       </w:pPr>
       <w:bookmarkStart w:id="55" w:name="_Toc122098743"/>
       <w:r>
-        <w:lastRenderedPageBreak/>
         <w:t>Integrációs tesztek</w:t>
       </w:r>
       <w:bookmarkEnd w:id="55"/>
@@ -16954,120 +16270,89 @@
         <w:t>[TODO]</w:t>
       </w:r>
     </w:p>
-    <w:p/>
-    <w:p>
-      <w:pPr>
-        <w:pStyle w:val="Cmsor3"/>
-      </w:pPr>
-      <w:bookmarkStart w:id="57" w:name="_Toc122098745"/>
-      <w:proofErr w:type="spellStart"/>
-      <w:r>
-        <w:t>User</w:t>
-      </w:r>
-      <w:proofErr w:type="spellEnd"/>
-      <w:r>
-        <w:t xml:space="preserve"> </w:t>
-      </w:r>
-      <w:proofErr w:type="spellStart"/>
-      <w:r>
-        <w:t>eXperience</w:t>
-      </w:r>
-      <w:bookmarkEnd w:id="57"/>
-      <w:proofErr w:type="spellEnd"/>
-    </w:p>
-    <w:p>
-      <w:r>
-        <w:t>[TODO]</w:t>
-      </w:r>
-    </w:p>
     <w:p>
       <w:pPr>
         <w:pStyle w:val="Cmsor2"/>
       </w:pPr>
-      <w:bookmarkStart w:id="58" w:name="_Toc122098746"/>
+      <w:bookmarkStart w:id="57" w:name="_Toc122098746"/>
+      <w:r>
+        <w:t>Executable és telepítő</w:t>
+      </w:r>
+      <w:bookmarkEnd w:id="57"/>
+    </w:p>
+    <w:p>
+      <w:r>
+        <w:t>A</w:t>
+      </w:r>
+      <w:r>
+        <w:t xml:space="preserve">z </w:t>
+      </w:r>
       <w:proofErr w:type="spellStart"/>
       <w:r>
-        <w:t>Executable</w:t>
+        <w:t>exe</w:t>
       </w:r>
       <w:proofErr w:type="spellEnd"/>
       <w:r>
-        <w:t xml:space="preserve"> és telepítő</w:t>
-      </w:r>
-      <w:bookmarkEnd w:id="58"/>
-    </w:p>
-    <w:p>
-      <w:r>
-        <w:t>A</w:t>
-      </w:r>
-      <w:r>
-        <w:t xml:space="preserve">z </w:t>
+        <w:t xml:space="preserve"> </w:t>
       </w:r>
       <w:proofErr w:type="spellStart"/>
       <w:r>
-        <w:t>exe</w:t>
+        <w:t>wrapper</w:t>
       </w:r>
       <w:proofErr w:type="spellEnd"/>
       <w:r>
+        <w:t xml:space="preserve"> készítéséhez</w:t>
+      </w:r>
+      <w:r>
+        <w:t xml:space="preserve"> a </w:t>
+      </w:r>
+      <w:r>
+        <w:rPr>
+          <w:i/>
+          <w:iCs/>
+        </w:rPr>
+        <w:t>Launch4J</w:t>
+      </w:r>
+      <w:r>
         <w:t xml:space="preserve"> </w:t>
       </w:r>
+      <w:r>
+        <w:t>programot</w:t>
+      </w:r>
+      <w:r>
+        <w:t xml:space="preserve"> használtam fel. A</w:t>
+      </w:r>
+      <w:r>
+        <w:t xml:space="preserve"> </w:t>
+      </w:r>
       <w:proofErr w:type="spellStart"/>
       <w:r>
-        <w:t>wrapper</w:t>
+        <w:t>build</w:t>
       </w:r>
       <w:proofErr w:type="spellEnd"/>
       <w:r>
-        <w:t xml:space="preserve"> készítéséhez</w:t>
+        <w:t xml:space="preserve"> előtt</w:t>
       </w:r>
       <w:r>
         <w:t xml:space="preserve"> a </w:t>
       </w:r>
-      <w:r>
-        <w:rPr>
-          <w:i/>
-          <w:iCs/>
-        </w:rPr>
-        <w:t>Launch4J</w:t>
-      </w:r>
+      <w:proofErr w:type="spellStart"/>
+      <w:r>
+        <w:t>jar</w:t>
+      </w:r>
+      <w:proofErr w:type="spellEnd"/>
       <w:r>
         <w:t xml:space="preserve"> </w:t>
       </w:r>
       <w:r>
-        <w:t>programot</w:t>
-      </w:r>
-      <w:r>
-        <w:t xml:space="preserve"> használtam fel. A</w:t>
-      </w:r>
-      <w:r>
-        <w:t xml:space="preserve"> </w:t>
+        <w:t xml:space="preserve">mellett hozzáadható volt a </w:t>
       </w:r>
       <w:proofErr w:type="spellStart"/>
       <w:r>
-        <w:t>build</w:t>
+        <w:t>manifest</w:t>
       </w:r>
       <w:proofErr w:type="spellEnd"/>
       <w:r>
-        <w:t xml:space="preserve"> előtt</w:t>
-      </w:r>
-      <w:r>
-        <w:t xml:space="preserve"> a </w:t>
-      </w:r>
-      <w:proofErr w:type="spellStart"/>
-      <w:r>
-        <w:t>jar</w:t>
-      </w:r>
-      <w:proofErr w:type="spellEnd"/>
-      <w:r>
-        <w:t xml:space="preserve"> </w:t>
-      </w:r>
-      <w:r>
-        <w:t xml:space="preserve">mellett hozzáadható volt a </w:t>
-      </w:r>
-      <w:proofErr w:type="spellStart"/>
-      <w:r>
-        <w:t>manifest</w:t>
-      </w:r>
-      <w:proofErr w:type="spellEnd"/>
-      <w:r>
         <w:t xml:space="preserve"> fájl is, valamint pluszként megadtam a szükséges minimum JRE és JDK verziókat, így elavult verzió</w:t>
       </w:r>
       <w:r>
@@ -17089,10 +16374,10 @@
           <w:noProof/>
         </w:rPr>
         <w:drawing>
-          <wp:anchor distT="0" distB="0" distL="114300" distR="114300" simplePos="0" relativeHeight="251662336" behindDoc="0" locked="0" layoutInCell="1" allowOverlap="1" wp14:anchorId="492F3FF0" wp14:editId="7308A405">
+          <wp:anchor distT="0" distB="0" distL="114300" distR="114300" simplePos="0" relativeHeight="251652096" behindDoc="0" locked="0" layoutInCell="1" allowOverlap="1" wp14:anchorId="492F3FF0" wp14:editId="15F471A3">
             <wp:simplePos x="0" y="0"/>
             <wp:positionH relativeFrom="margin">
-              <wp:posOffset>0</wp:posOffset>
+              <wp:align>center</wp:align>
             </wp:positionH>
             <wp:positionV relativeFrom="paragraph">
               <wp:posOffset>1244600</wp:posOffset>
@@ -17199,12 +16484,12 @@
       <w:pPr>
         <w:pStyle w:val="Cmsor1"/>
       </w:pPr>
-      <w:bookmarkStart w:id="59" w:name="_Toc122098747"/>
+      <w:bookmarkStart w:id="58" w:name="_Toc122098747"/>
       <w:r>
         <w:lastRenderedPageBreak/>
         <w:t>Összefoglalás</w:t>
       </w:r>
-      <w:bookmarkEnd w:id="59"/>
+      <w:bookmarkEnd w:id="58"/>
     </w:p>
     <w:p>
       <w:r>
@@ -17216,12 +16501,12 @@
       <w:pPr>
         <w:pStyle w:val="Cmsor1"/>
       </w:pPr>
-      <w:bookmarkStart w:id="60" w:name="_Toc122098748"/>
+      <w:bookmarkStart w:id="59" w:name="_Toc122098748"/>
       <w:r>
         <w:lastRenderedPageBreak/>
         <w:t>További fejlesztési lehetőségek</w:t>
       </w:r>
-      <w:bookmarkEnd w:id="60"/>
+      <w:bookmarkEnd w:id="59"/>
     </w:p>
     <w:p>
       <w:r>
@@ -17233,12 +16518,12 @@
       <w:pPr>
         <w:pStyle w:val="Cmsor1"/>
       </w:pPr>
-      <w:bookmarkStart w:id="61" w:name="_Toc122098749"/>
+      <w:bookmarkStart w:id="60" w:name="_Toc122098749"/>
       <w:r>
         <w:lastRenderedPageBreak/>
         <w:t>Irodalomjegyzék</w:t>
       </w:r>
-      <w:bookmarkEnd w:id="61"/>
+      <w:bookmarkEnd w:id="60"/>
     </w:p>
     <w:p>
       <w:r>
@@ -17259,7 +16544,7 @@
 </file>
 
 <file path=word/endnotes.xml><?xml version="1.0" encoding="utf-8"?>
-<w:endnotes xmlns:wpc="http://schemas.microsoft.com/office/word/2010/wordprocessingCanvas" xmlns:cx="http://schemas.microsoft.com/office/drawing/2014/chartex" xmlns:cx1="http://schemas.microsoft.com/office/drawing/2015/9/8/chartex" xmlns:cx2="http://schemas.microsoft.com/office/drawing/2015/10/21/chartex" xmlns:cx3="http://schemas.microsoft.com/office/drawing/2016/5/9/chartex" xmlns:cx4="http://schemas.microsoft.com/office/drawing/2016/5/10/chartex" xmlns:cx5="http://schemas.microsoft.com/office/drawing/2016/5/11/chartex" xmlns:cx6="http://schemas.microsoft.com/office/drawing/2016/5/12/chartex" xmlns:cx7="http://schemas.microsoft.com/office/drawing/2016/5/13/chartex" xmlns:cx8="http://schemas.microsoft.com/office/drawing/2016/5/14/chartex" xmlns:mc="http://schemas.openxmlformats.org/markup-compatibility/2006" xmlns:aink="http://schemas.microsoft.com/office/drawing/2016/ink" xmlns:am3d="http://schemas.microsoft.com/office/drawing/2017/model3d" xmlns:o="urn:schemas-microsoft-com:office:office" xmlns:r="http://schemas.openxmlformats.org/officeDocument/2006/relationships" xmlns:m="http://schemas.openxmlformats.org/officeDocument/2006/math" xmlns:v="urn:schemas-microsoft-com:vml" xmlns:wp14="http://schemas.microsoft.com/office/word/2010/wordprocessingDrawing" xmlns:wp="http://schemas.openxmlformats.org/drawingml/2006/wordprocessingDrawing" xmlns:w10="urn:schemas-microsoft-com:office:word" xmlns:w="http://schemas.openxmlformats.org/wordprocessingml/2006/main" xmlns:w14="http://schemas.microsoft.com/office/word/2010/wordml" xmlns:w15="http://schemas.microsoft.com/office/word/2012/wordml" xmlns:w16cex="http://schemas.microsoft.com/office/word/2018/wordml/cex" xmlns:w16cid="http://schemas.microsoft.com/office/word/2016/wordml/cid" xmlns:w16="http://schemas.microsoft.com/office/word/2018/wordml" xmlns:w16sdtdh="http://schemas.microsoft.com/office/word/2020/wordml/sdtdatahash" xmlns:w16se="http://schemas.microsoft.com/office/word/2015/wordml/symex" xmlns:wpg="http://schemas.microsoft.com/office/word/2010/wordprocessingGroup" xmlns:wpi="http://schemas.microsoft.com/office/word/2010/wordprocessingInk" xmlns:wne="http://schemas.microsoft.com/office/word/2006/wordml" xmlns:wps="http://schemas.microsoft.com/office/word/2010/wordprocessingShape" mc:Ignorable="w14 w15 w16se w16cid w16 w16cex w16sdtdh wp14">
+<w:endnotes xmlns:wpc="http://schemas.microsoft.com/office/word/2010/wordprocessingCanvas" xmlns:cx="http://schemas.microsoft.com/office/drawing/2014/chartex" xmlns:cx1="http://schemas.microsoft.com/office/drawing/2015/9/8/chartex" xmlns:cx2="http://schemas.microsoft.com/office/drawing/2015/10/21/chartex" xmlns:cx3="http://schemas.microsoft.com/office/drawing/2016/5/9/chartex" xmlns:cx4="http://schemas.microsoft.com/office/drawing/2016/5/10/chartex" xmlns:cx5="http://schemas.microsoft.com/office/drawing/2016/5/11/chartex" xmlns:cx6="http://schemas.microsoft.com/office/drawing/2016/5/12/chartex" xmlns:cx7="http://schemas.microsoft.com/office/drawing/2016/5/13/chartex" xmlns:cx8="http://schemas.microsoft.com/office/drawing/2016/5/14/chartex" xmlns:mc="http://schemas.openxmlformats.org/markup-compatibility/2006" xmlns:aink="http://schemas.microsoft.com/office/drawing/2016/ink" xmlns:am3d="http://schemas.microsoft.com/office/drawing/2017/model3d" xmlns:o="urn:schemas-microsoft-com:office:office" xmlns:oel="http://schemas.microsoft.com/office/2019/extlst" xmlns:r="http://schemas.openxmlformats.org/officeDocument/2006/relationships" xmlns:m="http://schemas.openxmlformats.org/officeDocument/2006/math" xmlns:v="urn:schemas-microsoft-com:vml" xmlns:wp14="http://schemas.microsoft.com/office/word/2010/wordprocessingDrawing" xmlns:wp="http://schemas.openxmlformats.org/drawingml/2006/wordprocessingDrawing" xmlns:w10="urn:schemas-microsoft-com:office:word" xmlns:w="http://schemas.openxmlformats.org/wordprocessingml/2006/main" xmlns:w14="http://schemas.microsoft.com/office/word/2010/wordml" xmlns:w15="http://schemas.microsoft.com/office/word/2012/wordml" xmlns:w16cex="http://schemas.microsoft.com/office/word/2018/wordml/cex" xmlns:w16cid="http://schemas.microsoft.com/office/word/2016/wordml/cid" xmlns:w16="http://schemas.microsoft.com/office/word/2018/wordml" xmlns:w16sdtdh="http://schemas.microsoft.com/office/word/2020/wordml/sdtdatahash" xmlns:w16se="http://schemas.microsoft.com/office/word/2015/wordml/symex" xmlns:wpg="http://schemas.microsoft.com/office/word/2010/wordprocessingGroup" xmlns:wpi="http://schemas.microsoft.com/office/word/2010/wordprocessingInk" xmlns:wne="http://schemas.microsoft.com/office/word/2006/wordml" xmlns:wps="http://schemas.microsoft.com/office/word/2010/wordprocessingShape" mc:Ignorable="w14 w15 w16se w16cid w16 w16cex w16sdtdh wp14">
   <w:endnote w:type="separator" w:id="-1">
     <w:p>
       <w:pPr>
@@ -17284,7 +16569,7 @@
 </file>
 
 <file path=word/footer1.xml><?xml version="1.0" encoding="utf-8"?>
-<w:ftr xmlns:wpc="http://schemas.microsoft.com/office/word/2010/wordprocessingCanvas" xmlns:cx="http://schemas.microsoft.com/office/drawing/2014/chartex" xmlns:cx1="http://schemas.microsoft.com/office/drawing/2015/9/8/chartex" xmlns:cx2="http://schemas.microsoft.com/office/drawing/2015/10/21/chartex" xmlns:cx3="http://schemas.microsoft.com/office/drawing/2016/5/9/chartex" xmlns:cx4="http://schemas.microsoft.com/office/drawing/2016/5/10/chartex" xmlns:cx5="http://schemas.microsoft.com/office/drawing/2016/5/11/chartex" xmlns:cx6="http://schemas.microsoft.com/office/drawing/2016/5/12/chartex" xmlns:cx7="http://schemas.microsoft.com/office/drawing/2016/5/13/chartex" xmlns:cx8="http://schemas.microsoft.com/office/drawing/2016/5/14/chartex" xmlns:mc="http://schemas.openxmlformats.org/markup-compatibility/2006" xmlns:aink="http://schemas.microsoft.com/office/drawing/2016/ink" xmlns:am3d="http://schemas.microsoft.com/office/drawing/2017/model3d" xmlns:o="urn:schemas-microsoft-com:office:office" xmlns:r="http://schemas.openxmlformats.org/officeDocument/2006/relationships" xmlns:m="http://schemas.openxmlformats.org/officeDocument/2006/math" xmlns:v="urn:schemas-microsoft-com:vml" xmlns:wp14="http://schemas.microsoft.com/office/word/2010/wordprocessingDrawing" xmlns:wp="http://schemas.openxmlformats.org/drawingml/2006/wordprocessingDrawing" xmlns:w10="urn:schemas-microsoft-com:office:word" xmlns:w="http://schemas.openxmlformats.org/wordprocessingml/2006/main" xmlns:w14="http://schemas.microsoft.com/office/word/2010/wordml" xmlns:w15="http://schemas.microsoft.com/office/word/2012/wordml" xmlns:w16cex="http://schemas.microsoft.com/office/word/2018/wordml/cex" xmlns:w16cid="http://schemas.microsoft.com/office/word/2016/wordml/cid" xmlns:w16="http://schemas.microsoft.com/office/word/2018/wordml" xmlns:w16sdtdh="http://schemas.microsoft.com/office/word/2020/wordml/sdtdatahash" xmlns:w16se="http://schemas.microsoft.com/office/word/2015/wordml/symex" xmlns:wpg="http://schemas.microsoft.com/office/word/2010/wordprocessingGroup" xmlns:wpi="http://schemas.microsoft.com/office/word/2010/wordprocessingInk" xmlns:wne="http://schemas.microsoft.com/office/word/2006/wordml" xmlns:wps="http://schemas.microsoft.com/office/word/2010/wordprocessingShape" mc:Ignorable="w14 w15 w16se w16cid w16 w16cex w16sdtdh wp14">
+<w:ftr xmlns:wpc="http://schemas.microsoft.com/office/word/2010/wordprocessingCanvas" xmlns:cx="http://schemas.microsoft.com/office/drawing/2014/chartex" xmlns:cx1="http://schemas.microsoft.com/office/drawing/2015/9/8/chartex" xmlns:cx2="http://schemas.microsoft.com/office/drawing/2015/10/21/chartex" xmlns:cx3="http://schemas.microsoft.com/office/drawing/2016/5/9/chartex" xmlns:cx4="http://schemas.microsoft.com/office/drawing/2016/5/10/chartex" xmlns:cx5="http://schemas.microsoft.com/office/drawing/2016/5/11/chartex" xmlns:cx6="http://schemas.microsoft.com/office/drawing/2016/5/12/chartex" xmlns:cx7="http://schemas.microsoft.com/office/drawing/2016/5/13/chartex" xmlns:cx8="http://schemas.microsoft.com/office/drawing/2016/5/14/chartex" xmlns:mc="http://schemas.openxmlformats.org/markup-compatibility/2006" xmlns:aink="http://schemas.microsoft.com/office/drawing/2016/ink" xmlns:am3d="http://schemas.microsoft.com/office/drawing/2017/model3d" xmlns:o="urn:schemas-microsoft-com:office:office" xmlns:oel="http://schemas.microsoft.com/office/2019/extlst" xmlns:r="http://schemas.openxmlformats.org/officeDocument/2006/relationships" xmlns:m="http://schemas.openxmlformats.org/officeDocument/2006/math" xmlns:v="urn:schemas-microsoft-com:vml" xmlns:wp14="http://schemas.microsoft.com/office/word/2010/wordprocessingDrawing" xmlns:wp="http://schemas.openxmlformats.org/drawingml/2006/wordprocessingDrawing" xmlns:w10="urn:schemas-microsoft-com:office:word" xmlns:w="http://schemas.openxmlformats.org/wordprocessingml/2006/main" xmlns:w14="http://schemas.microsoft.com/office/word/2010/wordml" xmlns:w15="http://schemas.microsoft.com/office/word/2012/wordml" xmlns:w16cex="http://schemas.microsoft.com/office/word/2018/wordml/cex" xmlns:w16cid="http://schemas.microsoft.com/office/word/2016/wordml/cid" xmlns:w16="http://schemas.microsoft.com/office/word/2018/wordml" xmlns:w16sdtdh="http://schemas.microsoft.com/office/word/2020/wordml/sdtdatahash" xmlns:w16se="http://schemas.microsoft.com/office/word/2015/wordml/symex" xmlns:wpg="http://schemas.microsoft.com/office/word/2010/wordprocessingGroup" xmlns:wpi="http://schemas.microsoft.com/office/word/2010/wordprocessingInk" xmlns:wne="http://schemas.microsoft.com/office/word/2006/wordml" xmlns:wps="http://schemas.microsoft.com/office/word/2010/wordprocessingShape" mc:Ignorable="w14 w15 w16se w16cid w16 w16cex w16sdtdh wp14">
   <w:sdt>
     <w:sdtPr>
       <w:id w:val="479736714"/>
@@ -17293,7 +16578,6 @@
         <w:docPartUnique/>
       </w:docPartObj>
     </w:sdtPr>
-    <w:sdtEndPr/>
     <w:sdtContent>
       <w:p>
         <w:pPr>
@@ -17328,7 +16612,7 @@
 </file>
 
 <file path=word/footnotes.xml><?xml version="1.0" encoding="utf-8"?>
-<w:footnotes xmlns:wpc="http://schemas.microsoft.com/office/word/2010/wordprocessingCanvas" xmlns:cx="http://schemas.microsoft.com/office/drawing/2014/chartex" xmlns:cx1="http://schemas.microsoft.com/office/drawing/2015/9/8/chartex" xmlns:cx2="http://schemas.microsoft.com/office/drawing/2015/10/21/chartex" xmlns:cx3="http://schemas.microsoft.com/office/drawing/2016/5/9/chartex" xmlns:cx4="http://schemas.microsoft.com/office/drawing/2016/5/10/chartex" xmlns:cx5="http://schemas.microsoft.com/office/drawing/2016/5/11/chartex" xmlns:cx6="http://schemas.microsoft.com/office/drawing/2016/5/12/chartex" xmlns:cx7="http://schemas.microsoft.com/office/drawing/2016/5/13/chartex" xmlns:cx8="http://schemas.microsoft.com/office/drawing/2016/5/14/chartex" xmlns:mc="http://schemas.openxmlformats.org/markup-compatibility/2006" xmlns:aink="http://schemas.microsoft.com/office/drawing/2016/ink" xmlns:am3d="http://schemas.microsoft.com/office/drawing/2017/model3d" xmlns:o="urn:schemas-microsoft-com:office:office" xmlns:r="http://schemas.openxmlformats.org/officeDocument/2006/relationships" xmlns:m="http://schemas.openxmlformats.org/officeDocument/2006/math" xmlns:v="urn:schemas-microsoft-com:vml" xmlns:wp14="http://schemas.microsoft.com/office/word/2010/wordprocessingDrawing" xmlns:wp="http://schemas.openxmlformats.org/drawingml/2006/wordprocessingDrawing" xmlns:w10="urn:schemas-microsoft-com:office:word" xmlns:w="http://schemas.openxmlformats.org/wordprocessingml/2006/main" xmlns:w14="http://schemas.microsoft.com/office/word/2010/wordml" xmlns:w15="http://schemas.microsoft.com/office/word/2012/wordml" xmlns:w16cex="http://schemas.microsoft.com/office/word/2018/wordml/cex" xmlns:w16cid="http://schemas.microsoft.com/office/word/2016/wordml/cid" xmlns:w16="http://schemas.microsoft.com/office/word/2018/wordml" xmlns:w16sdtdh="http://schemas.microsoft.com/office/word/2020/wordml/sdtdatahash" xmlns:w16se="http://schemas.microsoft.com/office/word/2015/wordml/symex" xmlns:wpg="http://schemas.microsoft.com/office/word/2010/wordprocessingGroup" xmlns:wpi="http://schemas.microsoft.com/office/word/2010/wordprocessingInk" xmlns:wne="http://schemas.microsoft.com/office/word/2006/wordml" xmlns:wps="http://schemas.microsoft.com/office/word/2010/wordprocessingShape" mc:Ignorable="w14 w15 w16se w16cid w16 w16cex w16sdtdh wp14">
+<w:footnotes xmlns:wpc="http://schemas.microsoft.com/office/word/2010/wordprocessingCanvas" xmlns:cx="http://schemas.microsoft.com/office/drawing/2014/chartex" xmlns:cx1="http://schemas.microsoft.com/office/drawing/2015/9/8/chartex" xmlns:cx2="http://schemas.microsoft.com/office/drawing/2015/10/21/chartex" xmlns:cx3="http://schemas.microsoft.com/office/drawing/2016/5/9/chartex" xmlns:cx4="http://schemas.microsoft.com/office/drawing/2016/5/10/chartex" xmlns:cx5="http://schemas.microsoft.com/office/drawing/2016/5/11/chartex" xmlns:cx6="http://schemas.microsoft.com/office/drawing/2016/5/12/chartex" xmlns:cx7="http://schemas.microsoft.com/office/drawing/2016/5/13/chartex" xmlns:cx8="http://schemas.microsoft.com/office/drawing/2016/5/14/chartex" xmlns:mc="http://schemas.openxmlformats.org/markup-compatibility/2006" xmlns:aink="http://schemas.microsoft.com/office/drawing/2016/ink" xmlns:am3d="http://schemas.microsoft.com/office/drawing/2017/model3d" xmlns:o="urn:schemas-microsoft-com:office:office" xmlns:oel="http://schemas.microsoft.com/office/2019/extlst" xmlns:r="http://schemas.openxmlformats.org/officeDocument/2006/relationships" xmlns:m="http://schemas.openxmlformats.org/officeDocument/2006/math" xmlns:v="urn:schemas-microsoft-com:vml" xmlns:wp14="http://schemas.microsoft.com/office/word/2010/wordprocessingDrawing" xmlns:wp="http://schemas.openxmlformats.org/drawingml/2006/wordprocessingDrawing" xmlns:w10="urn:schemas-microsoft-com:office:word" xmlns:w="http://schemas.openxmlformats.org/wordprocessingml/2006/main" xmlns:w14="http://schemas.microsoft.com/office/word/2010/wordml" xmlns:w15="http://schemas.microsoft.com/office/word/2012/wordml" xmlns:w16cex="http://schemas.microsoft.com/office/word/2018/wordml/cex" xmlns:w16cid="http://schemas.microsoft.com/office/word/2016/wordml/cid" xmlns:w16="http://schemas.microsoft.com/office/word/2018/wordml" xmlns:w16sdtdh="http://schemas.microsoft.com/office/word/2020/wordml/sdtdatahash" xmlns:w16se="http://schemas.microsoft.com/office/word/2015/wordml/symex" xmlns:wpg="http://schemas.microsoft.com/office/word/2010/wordprocessingGroup" xmlns:wpi="http://schemas.microsoft.com/office/word/2010/wordprocessingInk" xmlns:wne="http://schemas.microsoft.com/office/word/2006/wordml" xmlns:wps="http://schemas.microsoft.com/office/word/2010/wordprocessingShape" mc:Ignorable="w14 w15 w16se w16cid w16 w16cex w16sdtdh wp14">
   <w:footnote w:type="separator" w:id="-1">
     <w:p>
       <w:pPr>
@@ -17353,7 +16637,7 @@
 </file>
 
 <file path=word/numbering.xml><?xml version="1.0" encoding="utf-8"?>
-<w:numbering xmlns:wpc="http://schemas.microsoft.com/office/word/2010/wordprocessingCanvas" xmlns:cx="http://schemas.microsoft.com/office/drawing/2014/chartex" xmlns:cx1="http://schemas.microsoft.com/office/drawing/2015/9/8/chartex" xmlns:cx2="http://schemas.microsoft.com/office/drawing/2015/10/21/chartex" xmlns:cx3="http://schemas.microsoft.com/office/drawing/2016/5/9/chartex" xmlns:cx4="http://schemas.microsoft.com/office/drawing/2016/5/10/chartex" xmlns:cx5="http://schemas.microsoft.com/office/drawing/2016/5/11/chartex" xmlns:cx6="http://schemas.microsoft.com/office/drawing/2016/5/12/chartex" xmlns:cx7="http://schemas.microsoft.com/office/drawing/2016/5/13/chartex" xmlns:cx8="http://schemas.microsoft.com/office/drawing/2016/5/14/chartex" xmlns:mc="http://schemas.openxmlformats.org/markup-compatibility/2006" xmlns:aink="http://schemas.microsoft.com/office/drawing/2016/ink" xmlns:am3d="http://schemas.microsoft.com/office/drawing/2017/model3d" xmlns:o="urn:schemas-microsoft-com:office:office" xmlns:r="http://schemas.openxmlformats.org/officeDocument/2006/relationships" xmlns:m="http://schemas.openxmlformats.org/officeDocument/2006/math" xmlns:v="urn:schemas-microsoft-com:vml" xmlns:wp14="http://schemas.microsoft.com/office/word/2010/wordprocessingDrawing" xmlns:wp="http://schemas.openxmlformats.org/drawingml/2006/wordprocessingDrawing" xmlns:w10="urn:schemas-microsoft-com:office:word" xmlns:w="http://schemas.openxmlformats.org/wordprocessingml/2006/main" xmlns:w14="http://schemas.microsoft.com/office/word/2010/wordml" xmlns:w15="http://schemas.microsoft.com/office/word/2012/wordml" xmlns:w16cex="http://schemas.microsoft.com/office/word/2018/wordml/cex" xmlns:w16cid="http://schemas.microsoft.com/office/word/2016/wordml/cid" xmlns:w16="http://schemas.microsoft.com/office/word/2018/wordml" xmlns:w16sdtdh="http://schemas.microsoft.com/office/word/2020/wordml/sdtdatahash" xmlns:w16se="http://schemas.microsoft.com/office/word/2015/wordml/symex" xmlns:wpg="http://schemas.microsoft.com/office/word/2010/wordprocessingGroup" xmlns:wpi="http://schemas.microsoft.com/office/word/2010/wordprocessingInk" xmlns:wne="http://schemas.microsoft.com/office/word/2006/wordml" xmlns:wps="http://schemas.microsoft.com/office/word/2010/wordprocessingShape" mc:Ignorable="w14 w15 w16se w16cid w16 w16cex w16sdtdh wp14">
+<w:numbering xmlns:wpc="http://schemas.microsoft.com/office/word/2010/wordprocessingCanvas" xmlns:cx="http://schemas.microsoft.com/office/drawing/2014/chartex" xmlns:cx1="http://schemas.microsoft.com/office/drawing/2015/9/8/chartex" xmlns:cx2="http://schemas.microsoft.com/office/drawing/2015/10/21/chartex" xmlns:cx3="http://schemas.microsoft.com/office/drawing/2016/5/9/chartex" xmlns:cx4="http://schemas.microsoft.com/office/drawing/2016/5/10/chartex" xmlns:cx5="http://schemas.microsoft.com/office/drawing/2016/5/11/chartex" xmlns:cx6="http://schemas.microsoft.com/office/drawing/2016/5/12/chartex" xmlns:cx7="http://schemas.microsoft.com/office/drawing/2016/5/13/chartex" xmlns:cx8="http://schemas.microsoft.com/office/drawing/2016/5/14/chartex" xmlns:mc="http://schemas.openxmlformats.org/markup-compatibility/2006" xmlns:aink="http://schemas.microsoft.com/office/drawing/2016/ink" xmlns:am3d="http://schemas.microsoft.com/office/drawing/2017/model3d" xmlns:o="urn:schemas-microsoft-com:office:office" xmlns:oel="http://schemas.microsoft.com/office/2019/extlst" xmlns:r="http://schemas.openxmlformats.org/officeDocument/2006/relationships" xmlns:m="http://schemas.openxmlformats.org/officeDocument/2006/math" xmlns:v="urn:schemas-microsoft-com:vml" xmlns:wp14="http://schemas.microsoft.com/office/word/2010/wordprocessingDrawing" xmlns:wp="http://schemas.openxmlformats.org/drawingml/2006/wordprocessingDrawing" xmlns:w10="urn:schemas-microsoft-com:office:word" xmlns:w="http://schemas.openxmlformats.org/wordprocessingml/2006/main" xmlns:w14="http://schemas.microsoft.com/office/word/2010/wordml" xmlns:w15="http://schemas.microsoft.com/office/word/2012/wordml" xmlns:w16cex="http://schemas.microsoft.com/office/word/2018/wordml/cex" xmlns:w16cid="http://schemas.microsoft.com/office/word/2016/wordml/cid" xmlns:w16="http://schemas.microsoft.com/office/word/2018/wordml" xmlns:w16sdtdh="http://schemas.microsoft.com/office/word/2020/wordml/sdtdatahash" xmlns:w16se="http://schemas.microsoft.com/office/word/2015/wordml/symex" xmlns:wpg="http://schemas.microsoft.com/office/word/2010/wordprocessingGroup" xmlns:wpi="http://schemas.microsoft.com/office/word/2010/wordprocessingInk" xmlns:wne="http://schemas.microsoft.com/office/word/2006/wordml" xmlns:wps="http://schemas.microsoft.com/office/word/2010/wordprocessingShape" mc:Ignorable="w14 w15 w16se w16cid w16 w16cex w16sdtdh wp14">
   <w:abstractNum w:abstractNumId="0" w15:restartNumberingAfterBreak="0">
     <w:nsid w:val="0703302F"/>
     <w:multiLevelType w:val="hybridMultilevel"/>
@@ -17752,16 +17036,16 @@
       </w:rPr>
     </w:lvl>
   </w:abstractNum>
-  <w:num w:numId="1">
+  <w:num w:numId="1" w16cid:durableId="2047943274">
     <w:abstractNumId w:val="0"/>
   </w:num>
-  <w:num w:numId="2">
+  <w:num w:numId="2" w16cid:durableId="940382698">
     <w:abstractNumId w:val="2"/>
   </w:num>
-  <w:num w:numId="3">
+  <w:num w:numId="3" w16cid:durableId="1590653112">
     <w:abstractNumId w:val="1"/>
   </w:num>
-  <w:num w:numId="4">
+  <w:num w:numId="4" w16cid:durableId="1166870513">
     <w:abstractNumId w:val="3"/>
   </w:num>
 </w:numbering>
@@ -18252,6 +17536,7 @@
   <w:style w:type="character" w:default="1" w:styleId="Bekezdsalapbettpusa">
     <w:name w:val="Default Paragraph Font"/>
     <w:uiPriority w:val="1"/>
+    <w:semiHidden/>
     <w:unhideWhenUsed/>
   </w:style>
   <w:style w:type="table" w:default="1" w:styleId="Normltblzat">

</xml_diff>

<commit_message>
Result show bugfix, Add GUI tests
</commit_message>
<xml_diff>
--- a/szakdolgozat.docx
+++ b/szakdolgozat.docx
@@ -9745,6 +9745,12 @@
           <w:i/>
           <w:iCs/>
         </w:rPr>
+      </w:r>
+      <w:r>
+        <w:rPr>
+          <w:i/>
+          <w:iCs/>
+        </w:rPr>
         <w:fldChar w:fldCharType="separate"/>
       </w:r>
       <w:r>
@@ -10701,44 +10707,7 @@
           <w:i/>
           <w:iCs/>
         </w:rPr>
-        <w:fldChar w:fldCharType="begin"/>
-      </w:r>
-      <w:r>
-        <w:rPr>
-          <w:i/>
-          <w:iCs/>
-        </w:rPr>
-        <w:instrText xml:space="preserve"> REF _Ref121924313 \h </w:instrText>
-      </w:r>
-      <w:r>
-        <w:rPr>
-          <w:i/>
-          <w:iCs/>
-        </w:rPr>
-        <w:instrText xml:space="preserve"> \* MERGEFORMAT </w:instrText>
-      </w:r>
-      <w:r>
-        <w:rPr>
-          <w:i/>
-          <w:iCs/>
-        </w:rPr>
-        <w:fldChar w:fldCharType="separate"/>
-      </w:r>
-      <w:r>
-        <w:rPr>
-          <w:b/>
-          <w:bCs/>
-          <w:i/>
-          <w:iCs/>
-        </w:rPr>
-        <w:t>Hiba! A hivatkozási forrás nem található.</w:t>
-      </w:r>
-      <w:r>
-        <w:rPr>
-          <w:i/>
-          <w:iCs/>
-        </w:rPr>
-        <w:fldChar w:fldCharType="end"/>
+        <w:t>13. ábra</w:t>
       </w:r>
       <w:r>
         <w:rPr>
@@ -10754,11 +10723,11 @@
         <w:t xml:space="preserve"> </w:t>
       </w:r>
       <w:r>
-        <w:t xml:space="preserve">Egy másik alpanelen az </w:t>
+        <w:t xml:space="preserve">Egy másik alpanelen az elfogadott válaszok is felsorolásra </w:t>
       </w:r>
       <w:r>
         <w:lastRenderedPageBreak/>
-        <w:t xml:space="preserve">elfogadott válaszok is felsorolásra kerülnek. Az erről az oldalról való továbblépés esetén nincs lehetőség visszatérni, viszont a fontosabb itt felsorolt információk mentésre kerülnek. A felső sorban látható pontszám, a szavak száma (vagy </w:t>
+        <w:t xml:space="preserve">kerülnek. Az erről az oldalról való továbblépés esetén nincs lehetőség visszatérni, viszont a fontosabb itt felsorolt információk mentésre kerülnek. A felső sorban látható pontszám, a szavak száma (vagy </w:t>
       </w:r>
       <w:r>
         <w:t>az</w:t>
@@ -10960,23 +10929,23 @@
         <w:t xml:space="preserve">továbbra is csak </w:t>
       </w:r>
       <w:r>
-        <w:t xml:space="preserve">a korábbi </w:t>
+        <w:t xml:space="preserve">a korábbi kvízben </w:t>
+      </w:r>
+      <w:r>
+        <w:t>felbukkanó</w:t>
+      </w:r>
+      <w:r>
+        <w:t xml:space="preserve"> szavakat fogja újra </w:t>
+      </w:r>
+      <w:r>
+        <w:t>megjeleníteni.</w:t>
+      </w:r>
+      <w:r>
+        <w:t xml:space="preserve"> Több elkövetett hiba kijavítása miatt nem feltétlen szükséges az újraindítást választani, tekintve, </w:t>
       </w:r>
       <w:r>
         <w:lastRenderedPageBreak/>
-        <w:t xml:space="preserve">kvízben </w:t>
-      </w:r>
-      <w:r>
-        <w:t>felbukkanó</w:t>
-      </w:r>
-      <w:r>
-        <w:t xml:space="preserve"> szavakat fogja újra </w:t>
-      </w:r>
-      <w:r>
-        <w:t>megjeleníteni.</w:t>
-      </w:r>
-      <w:r>
-        <w:t xml:space="preserve"> Több elkövetett hiba kijavítása miatt nem feltétlen szükséges az újraindítást választani, tekintve, hogy a program a kvízek befejezése után figyeli és tárolja az elkövetett hibákat. Az akár helyes válaszként megadott szavakkal kapcsolatos általános bizonytalanságok miatt ajánlott ez az opció választása, amiért ugyanazt a szavakból álló listát használja fel még egyszer a program.</w:t>
+        <w:t>hogy a program a kvízek befejezése után figyeli és tárolja az elkövetett hibákat. Az akár helyes válaszként megadott szavakkal kapcsolatos általános bizonytalanságok miatt ajánlott ez az opció választása, amiért ugyanazt a szavakból álló listát használja fel még egyszer a program.</w:t>
       </w:r>
     </w:p>
     <w:p>
@@ -11136,34 +11105,34 @@
     </w:p>
     <w:p>
       <w:r>
+        <w:t xml:space="preserve">A kiválasztott eredmények típusától függően más oszlopok jelennek meg. Az oszlopok szélessége itt is átméretezhető, és a sorrendjük is módosítható. A listák alapból a legutóbbi játékok időpontjának sorrendjében töltik be az elemeket, de az oszlopok feliratára kattintva ez sorrend megváltoztatható (pl. a </w:t>
+      </w:r>
+      <w:r>
+        <w:rPr>
+          <w:i/>
+          <w:iCs/>
+        </w:rPr>
+        <w:t>Pontszám</w:t>
+      </w:r>
+      <w:r>
+        <w:t xml:space="preserve"> oszlopra kattintva a lista a legnagyobb/legkisebb elért pontszám sorrendjébe rendezi az elemeket).</w:t>
+      </w:r>
+    </w:p>
+    <w:p>
+      <w:pPr>
+        <w:rPr>
+          <w:i/>
+          <w:iCs/>
+          <w:color w:val="C00000"/>
+        </w:rPr>
+      </w:pPr>
+      <w:r>
+        <w:rPr>
+          <w:i/>
+          <w:iCs/>
+          <w:color w:val="C00000"/>
+        </w:rPr>
         <w:lastRenderedPageBreak/>
-        <w:t xml:space="preserve">A kiválasztott eredmények típusától függően más oszlopok jelennek meg. Az oszlopok szélessége itt is átméretezhető, és a sorrendjük is módosítható. A listák alapból a legutóbbi játékok időpontjának sorrendjében töltik be az elemeket, de az oszlopok feliratára kattintva ez sorrend megváltoztatható (pl. a </w:t>
-      </w:r>
-      <w:r>
-        <w:rPr>
-          <w:i/>
-          <w:iCs/>
-        </w:rPr>
-        <w:t>Pontszám</w:t>
-      </w:r>
-      <w:r>
-        <w:t xml:space="preserve"> oszlopra kattintva a lista a legnagyobb/legkisebb elért pontszám sorrendjébe rendezi az elemeket).</w:t>
-      </w:r>
-    </w:p>
-    <w:p>
-      <w:pPr>
-        <w:rPr>
-          <w:i/>
-          <w:iCs/>
-          <w:color w:val="C00000"/>
-        </w:rPr>
-      </w:pPr>
-      <w:r>
-        <w:rPr>
-          <w:i/>
-          <w:iCs/>
-          <w:color w:val="C00000"/>
-        </w:rPr>
         <w:t xml:space="preserve">Fontos: a lista maximum 100 elemet tud megjeleníteni. </w:t>
       </w:r>
       <w:r>
@@ -11441,40 +11410,37 @@
         <w:t>,</w:t>
       </w:r>
       <w:r>
-        <w:t xml:space="preserve"> amelynek az </w:t>
-      </w:r>
+        <w:t xml:space="preserve"> amelynek az átnézésre váró tartalmát a felhasználó meg kívánja tekinteni.</w:t>
+      </w:r>
+      <w:r>
+        <w:t xml:space="preserve"> A szótár kiválasztása után a lista automatikusan frissül.</w:t>
+      </w:r>
+    </w:p>
+    <w:p>
+      <w:pPr>
+        <w:rPr>
+          <w:i/>
+          <w:iCs/>
+        </w:rPr>
+      </w:pPr>
+      <w:r>
+        <w:rPr>
+          <w:i/>
+          <w:iCs/>
+        </w:rPr>
+        <w:t xml:space="preserve">Megjegyzés: az átnézésre váró listák </w:t>
+      </w:r>
+      <w:r>
+        <w:rPr>
+          <w:i/>
+          <w:iCs/>
+        </w:rPr>
+        <w:t>nem tartalmazzák a korábbi kvízek során még nem megjelent szavakat. Ahhoz, hogy a listában egy szó megjelenjen, legalább egy hibát kell véteni a megfelelő kvízjáték során.</w:t>
+      </w:r>
+    </w:p>
+    <w:p>
       <w:r>
         <w:lastRenderedPageBreak/>
-        <w:t>átnézésre váró tartalmát a felhasználó meg kívánja tekinteni.</w:t>
-      </w:r>
-      <w:r>
-        <w:t xml:space="preserve"> A szótár kiválasztása után a lista automatikusan frissül.</w:t>
-      </w:r>
-    </w:p>
-    <w:p>
-      <w:pPr>
-        <w:rPr>
-          <w:i/>
-          <w:iCs/>
-        </w:rPr>
-      </w:pPr>
-      <w:r>
-        <w:rPr>
-          <w:i/>
-          <w:iCs/>
-        </w:rPr>
-        <w:t xml:space="preserve">Megjegyzés: az átnézésre váró listák </w:t>
-      </w:r>
-      <w:r>
-        <w:rPr>
-          <w:i/>
-          <w:iCs/>
-        </w:rPr>
-        <w:t>nem tartalmazzák a korábbi kvízek során még nem megjelent szavakat. Ahhoz, hogy a listában egy szó megjelenjen, legalább egy hibát kell véteni a megfelelő kvízjáték során.</w:t>
-      </w:r>
-    </w:p>
-    <w:p>
-      <w:r>
         <w:t xml:space="preserve">Az alkalmazásban megjelenő többi listához hasonlóan, az átnézésre váró táblák oszlopai is szabadon variálhatóak sorrendileg. Előfordulhat, hogy néhány felirat (leginkább a </w:t>
       </w:r>
       <w:r>
@@ -13667,6 +13633,12 @@
           <w:i/>
           <w:iCs/>
         </w:rPr>
+      </w:r>
+      <w:r>
+        <w:rPr>
+          <w:i/>
+          <w:iCs/>
+        </w:rPr>
         <w:fldChar w:fldCharType="separate"/>
       </w:r>
       <w:r>
@@ -26479,8 +26451,8 @@
           <w:noProof/>
         </w:rPr>
         <w:pict w14:anchorId="434E8BDA">
-          <v:shape id="_x0000_s1114" type="#_x0000_t202" style="position:absolute;left:0;text-align:left;margin-left:105.3pt;margin-top:450.5pt;width:214.5pt;height:31.7pt;z-index:251704832;mso-position-horizontal-relative:text;mso-position-vertical-relative:text" stroked="f">
-            <v:textbox style="mso-fit-shape-to-text:t" inset="0,0,0,0">
+          <v:shape id="_x0000_s1114" type="#_x0000_t202" style="position:absolute;left:0;text-align:left;margin-left:103.8pt;margin-top:452.75pt;width:214.5pt;height:31.7pt;z-index:251704832;mso-position-horizontal-relative:text;mso-position-vertical-relative:text" stroked="f">
+            <v:textbox style="mso-next-textbox:#_x0000_s1114;mso-fit-shape-to-text:t" inset="0,0,0,0">
               <w:txbxContent>
                 <w:p>
                   <w:pPr>
@@ -26516,65 +26488,20 @@
           </v:shape>
         </w:pict>
       </w:r>
-      <w:proofErr w:type="spellStart"/>
-      <w:r>
-        <w:t>JUnit</w:t>
-      </w:r>
-      <w:proofErr w:type="spellEnd"/>
-      <w:r>
-        <w:t xml:space="preserve"> tesztek</w:t>
-      </w:r>
-      <w:bookmarkEnd w:id="72"/>
-    </w:p>
-    <w:p>
-      <w:r>
-        <w:t xml:space="preserve">A program teszteléséhez a </w:t>
-      </w:r>
-      <w:proofErr w:type="spellStart"/>
-      <w:r>
-        <w:rPr>
-          <w:i/>
-          <w:iCs/>
-        </w:rPr>
-        <w:t>JUnit</w:t>
-      </w:r>
-      <w:proofErr w:type="spellEnd"/>
-      <w:r>
-        <w:rPr>
-          <w:i/>
-          <w:iCs/>
-        </w:rPr>
-        <w:t xml:space="preserve"> 5 </w:t>
-      </w:r>
-      <w:r>
-        <w:t xml:space="preserve">környezetet használtam fel. Az egységtesztek elkészítése során a vezérlőkre, valamint azok modellekkel és nézetekkel </w:t>
-      </w:r>
-      <w:r>
-        <w:t>kialakuló</w:t>
-      </w:r>
-      <w:r>
-        <w:t xml:space="preserve"> kapcsolataira koncentráltam. A tesztesetek létrehozása közben igyekeztem a lehető legváratlanabb tartalmat </w:t>
-      </w:r>
-      <w:r>
-        <w:t>megadni inputnak,</w:t>
-      </w:r>
-      <w:r>
-        <w:t xml:space="preserve"> főleg a verifikációt igénylő metódusok tesztelésére.</w:t>
-      </w:r>
       <w:r>
         <w:rPr>
           <w:noProof/>
         </w:rPr>
         <w:drawing>
-          <wp:anchor distT="0" distB="0" distL="114300" distR="114300" simplePos="0" relativeHeight="251728896" behindDoc="0" locked="0" layoutInCell="1" allowOverlap="1" wp14:anchorId="6391D99F" wp14:editId="3930EEB9">
+          <wp:anchor distT="0" distB="0" distL="114300" distR="114300" simplePos="0" relativeHeight="251659776" behindDoc="0" locked="0" layoutInCell="1" allowOverlap="1" wp14:anchorId="6391D99F" wp14:editId="7DFA362C">
             <wp:simplePos x="0" y="0"/>
             <wp:positionH relativeFrom="margin">
               <wp:align>center</wp:align>
             </wp:positionH>
             <wp:positionV relativeFrom="paragraph">
-              <wp:posOffset>1905</wp:posOffset>
+              <wp:posOffset>305435</wp:posOffset>
             </wp:positionV>
-            <wp:extent cx="2724150" cy="5435775"/>
+            <wp:extent cx="2724150" cy="5435600"/>
             <wp:effectExtent l="0" t="0" r="0" b="0"/>
             <wp:wrapTopAndBottom/>
             <wp:docPr id="47" name="Kép 47" descr="A képen szöveg látható&#10;&#10;Automatikusan generált leírás"/>
@@ -26603,7 +26530,7 @@
                   <pic:spPr>
                     <a:xfrm>
                       <a:off x="0" y="0"/>
-                      <a:ext cx="2724150" cy="5435775"/>
+                      <a:ext cx="2724150" cy="5435600"/>
                     </a:xfrm>
                     <a:prstGeom prst="rect">
                       <a:avLst/>
@@ -26621,10 +26548,165 @@
           </wp:anchor>
         </w:drawing>
       </w:r>
-    </w:p>
-    <w:p>
+      <w:proofErr w:type="spellStart"/>
+      <w:r>
+        <w:t>JUnit</w:t>
+      </w:r>
+      <w:proofErr w:type="spellEnd"/>
+      <w:r>
+        <w:t xml:space="preserve"> tesztek</w:t>
+      </w:r>
+      <w:bookmarkEnd w:id="72"/>
+    </w:p>
+    <w:p>
+      <w:r>
+        <w:t xml:space="preserve">A program teszteléséhez a </w:t>
+      </w:r>
+      <w:proofErr w:type="spellStart"/>
+      <w:r>
+        <w:rPr>
+          <w:i/>
+          <w:iCs/>
+        </w:rPr>
+        <w:t>JUnit</w:t>
+      </w:r>
+      <w:proofErr w:type="spellEnd"/>
+      <w:r>
+        <w:rPr>
+          <w:i/>
+          <w:iCs/>
+        </w:rPr>
+        <w:t xml:space="preserve"> 5 </w:t>
+      </w:r>
+      <w:r>
+        <w:t xml:space="preserve">környezetet használtam fel. Az egységtesztek elkészítése során </w:t>
+      </w:r>
+      <w:r>
+        <w:t>először a</w:t>
+      </w:r>
+      <w:r>
+        <w:t xml:space="preserve"> kvízkomponens</w:t>
+      </w:r>
+      <w:r>
+        <w:t xml:space="preserve"> </w:t>
+      </w:r>
+      <w:r>
+        <w:t>modellek tároló metódusaira, illetve amennyiben volt ilyen, a helyes működést verifikáló függvényekre koncentráltam</w:t>
+      </w:r>
+      <w:r>
+        <w:t xml:space="preserve"> (</w:t>
+      </w:r>
+      <w:proofErr w:type="spellStart"/>
+      <w:r>
+        <w:rPr>
+          <w:i/>
+          <w:iCs/>
+        </w:rPr>
+        <w:t>model</w:t>
+      </w:r>
+      <w:proofErr w:type="spellEnd"/>
+      <w:r>
+        <w:t xml:space="preserve"> </w:t>
+      </w:r>
+      <w:proofErr w:type="spellStart"/>
+      <w:r>
+        <w:t>package</w:t>
+      </w:r>
+      <w:proofErr w:type="spellEnd"/>
+      <w:r>
+        <w:t>)</w:t>
+      </w:r>
+      <w:r>
+        <w:t xml:space="preserve">. </w:t>
+      </w:r>
+      <w:r>
+        <w:t xml:space="preserve">A tesztesetek létrehozása közben igyekeztem a lehető legváratlanabb tartalmat </w:t>
+      </w:r>
+      <w:r>
+        <w:t>megadni inputnak,</w:t>
+      </w:r>
+      <w:r>
+        <w:t xml:space="preserve"> főleg a </w:t>
+      </w:r>
       <w:r>
         <w:lastRenderedPageBreak/>
+        <w:t>verifikációt igénylő metódusok tesztelésére.</w:t>
+      </w:r>
+      <w:r>
+        <w:t xml:space="preserve"> </w:t>
+      </w:r>
+      <w:r>
+        <w:t>Ezt követően a vezérlők modellekkel való kapcsolatát ellenőriztem</w:t>
+      </w:r>
+      <w:r>
+        <w:t xml:space="preserve"> (</w:t>
+      </w:r>
+      <w:proofErr w:type="spellStart"/>
+      <w:r>
+        <w:rPr>
+          <w:i/>
+          <w:iCs/>
+        </w:rPr>
+        <w:t>controller</w:t>
+      </w:r>
+      <w:proofErr w:type="spellEnd"/>
+      <w:r>
+        <w:rPr>
+          <w:i/>
+          <w:iCs/>
+        </w:rPr>
+        <w:t xml:space="preserve"> </w:t>
+      </w:r>
+      <w:proofErr w:type="spellStart"/>
+      <w:r>
+        <w:t>package</w:t>
+      </w:r>
+      <w:proofErr w:type="spellEnd"/>
+      <w:r>
+        <w:t>)</w:t>
+      </w:r>
+      <w:r>
+        <w:t>.</w:t>
+      </w:r>
+    </w:p>
+    <w:p>
+      <w:r>
+        <w:t xml:space="preserve">A legfontosabb test </w:t>
+      </w:r>
+      <w:proofErr w:type="spellStart"/>
+      <w:r>
+        <w:t>case</w:t>
+      </w:r>
+      <w:proofErr w:type="spellEnd"/>
+      <w:r>
+        <w:t xml:space="preserve">-ek természetesen </w:t>
+      </w:r>
+      <w:r>
+        <w:rPr>
+          <w:i/>
+          <w:iCs/>
+        </w:rPr>
+        <w:t>view</w:t>
+      </w:r>
+      <w:r>
+        <w:t xml:space="preserve"> </w:t>
+      </w:r>
+      <w:proofErr w:type="spellStart"/>
+      <w:r>
+        <w:t>package</w:t>
+      </w:r>
+      <w:proofErr w:type="spellEnd"/>
+      <w:r>
+        <w:t xml:space="preserve">-ben található, </w:t>
+      </w:r>
+      <w:proofErr w:type="spellStart"/>
+      <w:r>
+        <w:t>eg</w:t>
+      </w:r>
+      <w:proofErr w:type="spellEnd"/>
+    </w:p>
+    <w:p>
+      <w:r>
         <w:t>A tesztek megtalálhatóak a</w:t>
       </w:r>
       <w:r>

</xml_diff>